<commit_message>
feat: criando primeira rota de categorias
</commit_message>
<xml_diff>
--- a/typescript.docx
+++ b/typescript.docx
@@ -6,42 +6,16 @@
       <w:pPr>
         <w:jc w:val="both"/>
       </w:pPr>
-      <w:proofErr w:type="spellStart"/>
-      <w:r>
-        <w:t>npm</w:t>
-      </w:r>
-      <w:proofErr w:type="spellEnd"/>
-      <w:r>
-        <w:t xml:space="preserve"> </w:t>
-      </w:r>
-      <w:proofErr w:type="spellStart"/>
-      <w:r>
-        <w:t>add</w:t>
-      </w:r>
-      <w:proofErr w:type="spellEnd"/>
-      <w:r>
-        <w:t xml:space="preserve"> @types/nomeBiblioteca [adiciona a tipagem das bibliotecas]</w:t>
-      </w:r>
-    </w:p>
-    <w:p>
-      <w:pPr>
-        <w:jc w:val="both"/>
-      </w:pPr>
-      <w:proofErr w:type="spellStart"/>
-      <w:r>
-        <w:t>npm</w:t>
-      </w:r>
-      <w:proofErr w:type="spellEnd"/>
-      <w:r>
-        <w:t xml:space="preserve"> </w:t>
-      </w:r>
-      <w:proofErr w:type="spellStart"/>
-      <w:r>
-        <w:t>add</w:t>
-      </w:r>
-      <w:proofErr w:type="spellEnd"/>
-      <w:r>
-        <w:t xml:space="preserve"> @types/express -D</w:t>
+      <w:r>
+        <w:t>npm add @types/nomeBiblioteca [adiciona a tipagem das bibliotecas]</w:t>
+      </w:r>
+    </w:p>
+    <w:p>
+      <w:pPr>
+        <w:jc w:val="both"/>
+      </w:pPr>
+      <w:r>
+        <w:t>npm add @types/express -D</w:t>
       </w:r>
     </w:p>
     <w:p>
@@ -52,45 +26,8 @@
         </w:pBdr>
         <w:jc w:val="both"/>
       </w:pPr>
-      <w:proofErr w:type="spellStart"/>
-      <w:r>
-        <w:t>npm</w:t>
-      </w:r>
-      <w:proofErr w:type="spellEnd"/>
-      <w:r>
-        <w:t xml:space="preserve"> </w:t>
-      </w:r>
-      <w:proofErr w:type="spellStart"/>
-      <w:r>
-        <w:t>add</w:t>
-      </w:r>
-      <w:proofErr w:type="spellEnd"/>
-      <w:r>
-        <w:t xml:space="preserve"> </w:t>
-      </w:r>
-      <w:proofErr w:type="spellStart"/>
-      <w:r>
-        <w:t>typescript</w:t>
-      </w:r>
-      <w:proofErr w:type="spellEnd"/>
-      <w:r>
-        <w:t xml:space="preserve"> [instala a dependência do </w:t>
-      </w:r>
-      <w:proofErr w:type="spellStart"/>
-      <w:r>
-        <w:t>typescript</w:t>
-      </w:r>
-      <w:proofErr w:type="spellEnd"/>
-      <w:r>
-        <w:t>, para que os arquivos .</w:t>
-      </w:r>
-      <w:proofErr w:type="spellStart"/>
-      <w:r>
-        <w:t>ts</w:t>
-      </w:r>
-      <w:proofErr w:type="spellEnd"/>
-      <w:r>
-        <w:t xml:space="preserve"> possam ser executados pelo node]</w:t>
+      <w:r>
+        <w:t>npm add typescript [instala a dependência do typescript, para que os arquivos .ts possam ser executados pelo node]</w:t>
       </w:r>
     </w:p>
     <w:p>
@@ -101,96 +38,273 @@
         </w:pBdr>
         <w:jc w:val="both"/>
       </w:pPr>
-      <w:proofErr w:type="spellStart"/>
-      <w:r>
-        <w:t>npm</w:t>
-      </w:r>
-      <w:proofErr w:type="spellEnd"/>
-      <w:r>
-        <w:t xml:space="preserve"> </w:t>
-      </w:r>
-      <w:proofErr w:type="spellStart"/>
-      <w:r>
-        <w:t>tsc</w:t>
-      </w:r>
-      <w:proofErr w:type="spellEnd"/>
-      <w:r>
-        <w:t xml:space="preserve"> --</w:t>
-      </w:r>
-      <w:proofErr w:type="spellStart"/>
-      <w:r>
-        <w:t>init</w:t>
-      </w:r>
-      <w:proofErr w:type="spellEnd"/>
-      <w:r>
-        <w:t xml:space="preserve"> [inicializa o </w:t>
-      </w:r>
-      <w:proofErr w:type="spellStart"/>
-      <w:r>
-        <w:t>typescript</w:t>
-      </w:r>
-      <w:proofErr w:type="spellEnd"/>
-      <w:r>
-        <w:t>]</w:t>
-      </w:r>
-    </w:p>
-    <w:p>
-      <w:pPr>
-        <w:jc w:val="both"/>
-      </w:pPr>
-      <w:proofErr w:type="spellStart"/>
-      <w:r>
-        <w:t>npm</w:t>
-      </w:r>
-      <w:proofErr w:type="spellEnd"/>
-      <w:r>
-        <w:t xml:space="preserve"> </w:t>
-      </w:r>
-      <w:proofErr w:type="spellStart"/>
-      <w:r>
-        <w:t>tsc</w:t>
-      </w:r>
-      <w:proofErr w:type="spellEnd"/>
-      <w:r>
-        <w:t xml:space="preserve"> [cria o executável .</w:t>
-      </w:r>
-      <w:proofErr w:type="spellStart"/>
-      <w:r>
-        <w:t>js</w:t>
-      </w:r>
-      <w:proofErr w:type="spellEnd"/>
-      <w:r>
-        <w:t xml:space="preserve"> a ser executado pelo node]</w:t>
-      </w:r>
-    </w:p>
-    <w:p>
-      <w:pPr>
-        <w:jc w:val="both"/>
-      </w:pPr>
-      <w:r>
-        <w:t xml:space="preserve">*sugere-se a modificação do </w:t>
-      </w:r>
-      <w:proofErr w:type="spellStart"/>
-      <w:r>
-        <w:t>tsconfig.json</w:t>
-      </w:r>
-      <w:proofErr w:type="spellEnd"/>
-      <w:r>
-        <w:t xml:space="preserve"> em [“</w:t>
-      </w:r>
-      <w:proofErr w:type="spellStart"/>
-      <w:r>
-        <w:t>outDir</w:t>
-      </w:r>
-      <w:proofErr w:type="spellEnd"/>
-      <w:r>
-        <w:t>”: “/”] para a pasta que você deseja que sejam criados e alocados os .</w:t>
-      </w:r>
-      <w:proofErr w:type="spellStart"/>
-      <w:r>
-        <w:t>js</w:t>
-      </w:r>
-      <w:proofErr w:type="spellEnd"/>
+      <w:r>
+        <w:t>npm tsc --init [inicializa o typescript]</w:t>
+      </w:r>
+    </w:p>
+    <w:p>
+      <w:pPr>
+        <w:jc w:val="both"/>
+      </w:pPr>
+      <w:r>
+        <w:t>npm tsc [cria o executável .js a ser executado pelo node]</w:t>
+      </w:r>
+    </w:p>
+    <w:p>
+      <w:pPr>
+        <w:jc w:val="both"/>
+      </w:pPr>
+      <w:r>
+        <w:t>*sugere-se a modificação do tsconfig.json em [“outDir”: “/”] para a pasta que você deseja que sejam criados e alocados os .js</w:t>
+      </w:r>
+    </w:p>
+    <w:p>
+      <w:pPr>
+        <w:jc w:val="both"/>
+      </w:pPr>
+      <w:r>
+        <w:t>OU</w:t>
+      </w:r>
+    </w:p>
+    <w:p>
+      <w:pPr>
+        <w:jc w:val="both"/>
+      </w:pPr>
+      <w:r>
+        <w:t>npm add ts-node-dev -D</w:t>
+      </w:r>
+    </w:p>
+    <w:p>
+      <w:pPr>
+        <w:shd w:val="clear" w:color="auto" w:fill="1E1E1E"/>
+        <w:spacing w:after="0" w:line="285" w:lineRule="atLeast"/>
+        <w:rPr>
+          <w:rFonts w:ascii="Consolas" w:eastAsia="Times New Roman" w:hAnsi="Consolas" w:cs="Times New Roman"/>
+          <w:color w:val="D4D4D4"/>
+          <w:kern w:val="0"/>
+          <w:sz w:val="21"/>
+          <w:szCs w:val="21"/>
+          <w:lang w:eastAsia="pt-BR"/>
+          <w14:ligatures w14:val="none"/>
+        </w:rPr>
+      </w:pPr>
+      <w:r>
+        <w:rPr>
+          <w:rFonts w:ascii="Consolas" w:eastAsia="Times New Roman" w:hAnsi="Consolas" w:cs="Times New Roman"/>
+          <w:color w:val="9CDCFE"/>
+          <w:kern w:val="0"/>
+          <w:sz w:val="21"/>
+          <w:szCs w:val="21"/>
+          <w:lang w:eastAsia="pt-BR"/>
+          <w14:ligatures w14:val="none"/>
+        </w:rPr>
+        <w:t>"scripts"</w:t>
+      </w:r>
+      <w:r>
+        <w:rPr>
+          <w:rFonts w:ascii="Consolas" w:eastAsia="Times New Roman" w:hAnsi="Consolas" w:cs="Times New Roman"/>
+          <w:color w:val="D4D4D4"/>
+          <w:kern w:val="0"/>
+          <w:sz w:val="21"/>
+          <w:szCs w:val="21"/>
+          <w:lang w:eastAsia="pt-BR"/>
+          <w14:ligatures w14:val="none"/>
+        </w:rPr>
+        <w:t>: {</w:t>
+      </w:r>
+    </w:p>
+    <w:p>
+      <w:pPr>
+        <w:shd w:val="clear" w:color="auto" w:fill="1E1E1E"/>
+        <w:spacing w:after="0" w:line="285" w:lineRule="atLeast"/>
+        <w:rPr>
+          <w:rFonts w:ascii="Consolas" w:eastAsia="Times New Roman" w:hAnsi="Consolas" w:cs="Times New Roman"/>
+          <w:color w:val="D4D4D4"/>
+          <w:kern w:val="0"/>
+          <w:sz w:val="21"/>
+          <w:szCs w:val="21"/>
+          <w:lang w:eastAsia="pt-BR"/>
+          <w14:ligatures w14:val="none"/>
+        </w:rPr>
+      </w:pPr>
+      <w:r>
+        <w:rPr>
+          <w:rFonts w:ascii="Consolas" w:eastAsia="Times New Roman" w:hAnsi="Consolas" w:cs="Times New Roman"/>
+          <w:color w:val="D4D4D4"/>
+          <w:kern w:val="0"/>
+          <w:sz w:val="21"/>
+          <w:szCs w:val="21"/>
+          <w:lang w:eastAsia="pt-BR"/>
+          <w14:ligatures w14:val="none"/>
+        </w:rPr>
+        <w:t xml:space="preserve">    </w:t>
+      </w:r>
+      <w:r>
+        <w:rPr>
+          <w:rFonts w:ascii="Consolas" w:eastAsia="Times New Roman" w:hAnsi="Consolas" w:cs="Times New Roman"/>
+          <w:color w:val="9CDCFE"/>
+          <w:kern w:val="0"/>
+          <w:sz w:val="21"/>
+          <w:szCs w:val="21"/>
+          <w:lang w:eastAsia="pt-BR"/>
+          <w14:ligatures w14:val="none"/>
+        </w:rPr>
+        <w:t>"dev"</w:t>
+      </w:r>
+      <w:r>
+        <w:rPr>
+          <w:rFonts w:ascii="Consolas" w:eastAsia="Times New Roman" w:hAnsi="Consolas" w:cs="Times New Roman"/>
+          <w:color w:val="D4D4D4"/>
+          <w:kern w:val="0"/>
+          <w:sz w:val="21"/>
+          <w:szCs w:val="21"/>
+          <w:lang w:eastAsia="pt-BR"/>
+          <w14:ligatures w14:val="none"/>
+        </w:rPr>
+        <w:t xml:space="preserve">: </w:t>
+      </w:r>
+      <w:r>
+        <w:rPr>
+          <w:rFonts w:ascii="Consolas" w:eastAsia="Times New Roman" w:hAnsi="Consolas" w:cs="Times New Roman"/>
+          <w:color w:val="CE9178"/>
+          <w:kern w:val="0"/>
+          <w:sz w:val="21"/>
+          <w:szCs w:val="21"/>
+          <w:lang w:eastAsia="pt-BR"/>
+          <w14:ligatures w14:val="none"/>
+        </w:rPr>
+        <w:t>"ts-node-dev --transpile-only --ignore-watch node_modules --respawn src/server.ts"</w:t>
+      </w:r>
+    </w:p>
+    <w:p>
+      <w:pPr>
+        <w:shd w:val="clear" w:color="auto" w:fill="1E1E1E"/>
+        <w:spacing w:after="0" w:line="285" w:lineRule="atLeast"/>
+        <w:rPr>
+          <w:rFonts w:ascii="Consolas" w:eastAsia="Times New Roman" w:hAnsi="Consolas" w:cs="Times New Roman"/>
+          <w:color w:val="D4D4D4"/>
+          <w:kern w:val="0"/>
+          <w:sz w:val="21"/>
+          <w:szCs w:val="21"/>
+          <w:lang w:eastAsia="pt-BR"/>
+          <w14:ligatures w14:val="none"/>
+        </w:rPr>
+      </w:pPr>
+      <w:r>
+        <w:rPr>
+          <w:rFonts w:ascii="Consolas" w:eastAsia="Times New Roman" w:hAnsi="Consolas" w:cs="Times New Roman"/>
+          <w:color w:val="D4D4D4"/>
+          <w:kern w:val="0"/>
+          <w:sz w:val="21"/>
+          <w:szCs w:val="21"/>
+          <w:lang w:eastAsia="pt-BR"/>
+          <w14:ligatures w14:val="none"/>
+        </w:rPr>
+        <w:t>  },</w:t>
+      </w:r>
+    </w:p>
+    <w:p>
+      <w:pPr>
+        <w:jc w:val="both"/>
+      </w:pPr>
+    </w:p>
+    <w:p>
+      <w:pPr>
+        <w:jc w:val="both"/>
+        <w:rPr>
+          <w:u w:val="single"/>
+        </w:rPr>
+      </w:pPr>
+      <w:r>
+        <w:rPr>
+          <w:noProof/>
+        </w:rPr>
+        <w:drawing>
+          <wp:inline distT="0" distB="0" distL="0" distR="0" wp14:anchorId="683BAF42" wp14:editId="37468BA6">
+            <wp:extent cx="5400040" cy="2602865"/>
+            <wp:effectExtent l="0" t="0" r="0" b="6985"/>
+            <wp:docPr id="1740785104" name="Imagem 1"/>
+            <wp:cNvGraphicFramePr>
+              <a:graphicFrameLocks xmlns:a="http://schemas.openxmlformats.org/drawingml/2006/main" noChangeAspect="1"/>
+            </wp:cNvGraphicFramePr>
+            <a:graphic xmlns:a="http://schemas.openxmlformats.org/drawingml/2006/main">
+              <a:graphicData uri="http://schemas.openxmlformats.org/drawingml/2006/picture">
+                <pic:pic xmlns:pic="http://schemas.openxmlformats.org/drawingml/2006/picture">
+                  <pic:nvPicPr>
+                    <pic:cNvPr id="1740785104" name=""/>
+                    <pic:cNvPicPr/>
+                  </pic:nvPicPr>
+                  <pic:blipFill>
+                    <a:blip r:embed="rId4"/>
+                    <a:stretch>
+                      <a:fillRect/>
+                    </a:stretch>
+                  </pic:blipFill>
+                  <pic:spPr>
+                    <a:xfrm>
+                      <a:off x="0" y="0"/>
+                      <a:ext cx="5400040" cy="2602865"/>
+                    </a:xfrm>
+                    <a:prstGeom prst="rect">
+                      <a:avLst/>
+                    </a:prstGeom>
+                  </pic:spPr>
+                </pic:pic>
+              </a:graphicData>
+            </a:graphic>
+          </wp:inline>
+        </w:drawing>
+      </w:r>
+    </w:p>
+    <w:p>
+      <w:pPr>
+        <w:jc w:val="both"/>
+      </w:pPr>
+      <w:r>
+        <w:rPr>
+          <w:noProof/>
+        </w:rPr>
+        <w:drawing>
+          <wp:inline distT="0" distB="0" distL="0" distR="0" wp14:anchorId="36B4D9B2" wp14:editId="326E2566">
+            <wp:extent cx="5400040" cy="1959610"/>
+            <wp:effectExtent l="0" t="0" r="0" b="2540"/>
+            <wp:docPr id="1078429504" name="Imagem 1"/>
+            <wp:cNvGraphicFramePr>
+              <a:graphicFrameLocks xmlns:a="http://schemas.openxmlformats.org/drawingml/2006/main" noChangeAspect="1"/>
+            </wp:cNvGraphicFramePr>
+            <a:graphic xmlns:a="http://schemas.openxmlformats.org/drawingml/2006/main">
+              <a:graphicData uri="http://schemas.openxmlformats.org/drawingml/2006/picture">
+                <pic:pic xmlns:pic="http://schemas.openxmlformats.org/drawingml/2006/picture">
+                  <pic:nvPicPr>
+                    <pic:cNvPr id="1078429504" name=""/>
+                    <pic:cNvPicPr/>
+                  </pic:nvPicPr>
+                  <pic:blipFill>
+                    <a:blip r:embed="rId5"/>
+                    <a:stretch>
+                      <a:fillRect/>
+                    </a:stretch>
+                  </pic:blipFill>
+                  <pic:spPr>
+                    <a:xfrm>
+                      <a:off x="0" y="0"/>
+                      <a:ext cx="5400040" cy="1959610"/>
+                    </a:xfrm>
+                    <a:prstGeom prst="rect">
+                      <a:avLst/>
+                    </a:prstGeom>
+                  </pic:spPr>
+                </pic:pic>
+              </a:graphicData>
+            </a:graphic>
+          </wp:inline>
+        </w:drawing>
+      </w:r>
+    </w:p>
+    <w:p>
+      <w:pPr>
+        <w:jc w:val="both"/>
+      </w:pPr>
     </w:p>
     <w:sectPr>
       <w:pgSz w:w="11906" w:h="16838"/>

</xml_diff>

<commit_message>
feat: criando model de tipagem com método próprio para objeto com infos de category
</commit_message>
<xml_diff>
--- a/typescript.docx
+++ b/typescript.docx
@@ -302,9 +302,801 @@
       </w:r>
     </w:p>
     <w:p>
+      <w:r>
+        <w:br w:type="page"/>
+      </w:r>
+    </w:p>
+    <w:p>
+      <w:pPr>
+        <w:shd w:val="clear" w:color="auto" w:fill="1E1E1E"/>
+        <w:spacing w:after="0" w:line="285" w:lineRule="atLeast"/>
+        <w:rPr>
+          <w:rFonts w:ascii="Consolas" w:eastAsia="Times New Roman" w:hAnsi="Consolas" w:cs="Times New Roman"/>
+          <w:color w:val="D4D4D4"/>
+          <w:kern w:val="0"/>
+          <w:sz w:val="21"/>
+          <w:szCs w:val="21"/>
+          <w:lang w:eastAsia="pt-BR"/>
+          <w14:ligatures w14:val="none"/>
+        </w:rPr>
+      </w:pPr>
+      <w:r>
+        <w:rPr>
+          <w:rFonts w:ascii="Consolas" w:eastAsia="Times New Roman" w:hAnsi="Consolas" w:cs="Times New Roman"/>
+          <w:color w:val="569CD6"/>
+          <w:kern w:val="0"/>
+          <w:sz w:val="21"/>
+          <w:szCs w:val="21"/>
+          <w:lang w:eastAsia="pt-BR"/>
+          <w14:ligatures w14:val="none"/>
+        </w:rPr>
+        <w:lastRenderedPageBreak/>
+        <w:t>class</w:t>
+      </w:r>
+      <w:r>
+        <w:rPr>
+          <w:rFonts w:ascii="Consolas" w:eastAsia="Times New Roman" w:hAnsi="Consolas" w:cs="Times New Roman"/>
+          <w:color w:val="D4D4D4"/>
+          <w:kern w:val="0"/>
+          <w:sz w:val="21"/>
+          <w:szCs w:val="21"/>
+          <w:lang w:eastAsia="pt-BR"/>
+          <w14:ligatures w14:val="none"/>
+        </w:rPr>
+        <w:t xml:space="preserve"> </w:t>
+      </w:r>
+      <w:r>
+        <w:rPr>
+          <w:rFonts w:ascii="Consolas" w:eastAsia="Times New Roman" w:hAnsi="Consolas" w:cs="Times New Roman"/>
+          <w:color w:val="4EC9B0"/>
+          <w:kern w:val="0"/>
+          <w:sz w:val="21"/>
+          <w:szCs w:val="21"/>
+          <w:lang w:eastAsia="pt-BR"/>
+          <w14:ligatures w14:val="none"/>
+        </w:rPr>
+        <w:t>Category</w:t>
+      </w:r>
+      <w:r>
+        <w:rPr>
+          <w:rFonts w:ascii="Consolas" w:eastAsia="Times New Roman" w:hAnsi="Consolas" w:cs="Times New Roman"/>
+          <w:color w:val="D4D4D4"/>
+          <w:kern w:val="0"/>
+          <w:sz w:val="21"/>
+          <w:szCs w:val="21"/>
+          <w:lang w:eastAsia="pt-BR"/>
+          <w14:ligatures w14:val="none"/>
+        </w:rPr>
+        <w:t xml:space="preserve"> {</w:t>
+      </w:r>
+    </w:p>
+    <w:p>
+      <w:pPr>
+        <w:shd w:val="clear" w:color="auto" w:fill="1E1E1E"/>
+        <w:spacing w:after="0" w:line="285" w:lineRule="atLeast"/>
+        <w:rPr>
+          <w:rFonts w:ascii="Consolas" w:eastAsia="Times New Roman" w:hAnsi="Consolas" w:cs="Times New Roman"/>
+          <w:color w:val="D4D4D4"/>
+          <w:kern w:val="0"/>
+          <w:sz w:val="21"/>
+          <w:szCs w:val="21"/>
+          <w:lang w:eastAsia="pt-BR"/>
+          <w14:ligatures w14:val="none"/>
+        </w:rPr>
+      </w:pPr>
+      <w:r>
+        <w:rPr>
+          <w:rFonts w:ascii="Consolas" w:eastAsia="Times New Roman" w:hAnsi="Consolas" w:cs="Times New Roman"/>
+          <w:color w:val="D4D4D4"/>
+          <w:kern w:val="0"/>
+          <w:sz w:val="21"/>
+          <w:szCs w:val="21"/>
+          <w:lang w:eastAsia="pt-BR"/>
+          <w14:ligatures w14:val="none"/>
+        </w:rPr>
+        <w:t xml:space="preserve">    </w:t>
+      </w:r>
+      <w:r>
+        <w:rPr>
+          <w:rFonts w:ascii="Consolas" w:eastAsia="Times New Roman" w:hAnsi="Consolas" w:cs="Times New Roman"/>
+          <w:color w:val="9CDCFE"/>
+          <w:kern w:val="0"/>
+          <w:sz w:val="21"/>
+          <w:szCs w:val="21"/>
+          <w:lang w:eastAsia="pt-BR"/>
+          <w14:ligatures w14:val="none"/>
+        </w:rPr>
+        <w:t>id</w:t>
+      </w:r>
+      <w:r>
+        <w:rPr>
+          <w:rFonts w:ascii="Consolas" w:eastAsia="Times New Roman" w:hAnsi="Consolas" w:cs="Times New Roman"/>
+          <w:color w:val="D4D4D4"/>
+          <w:kern w:val="0"/>
+          <w:sz w:val="21"/>
+          <w:szCs w:val="21"/>
+          <w:lang w:eastAsia="pt-BR"/>
+          <w14:ligatures w14:val="none"/>
+        </w:rPr>
+        <w:t xml:space="preserve">?: </w:t>
+      </w:r>
+      <w:r>
+        <w:rPr>
+          <w:rFonts w:ascii="Consolas" w:eastAsia="Times New Roman" w:hAnsi="Consolas" w:cs="Times New Roman"/>
+          <w:color w:val="4EC9B0"/>
+          <w:kern w:val="0"/>
+          <w:sz w:val="21"/>
+          <w:szCs w:val="21"/>
+          <w:lang w:eastAsia="pt-BR"/>
+          <w14:ligatures w14:val="none"/>
+        </w:rPr>
+        <w:t>string</w:t>
+      </w:r>
+      <w:r>
+        <w:rPr>
+          <w:rFonts w:ascii="Consolas" w:eastAsia="Times New Roman" w:hAnsi="Consolas" w:cs="Times New Roman"/>
+          <w:color w:val="D4D4D4"/>
+          <w:kern w:val="0"/>
+          <w:sz w:val="21"/>
+          <w:szCs w:val="21"/>
+          <w:lang w:eastAsia="pt-BR"/>
+          <w14:ligatures w14:val="none"/>
+        </w:rPr>
+        <w:t>;</w:t>
+      </w:r>
+    </w:p>
+    <w:p>
+      <w:pPr>
+        <w:shd w:val="clear" w:color="auto" w:fill="1E1E1E"/>
+        <w:spacing w:after="0" w:line="285" w:lineRule="atLeast"/>
+        <w:rPr>
+          <w:rFonts w:ascii="Consolas" w:eastAsia="Times New Roman" w:hAnsi="Consolas" w:cs="Times New Roman"/>
+          <w:color w:val="D4D4D4"/>
+          <w:kern w:val="0"/>
+          <w:sz w:val="21"/>
+          <w:szCs w:val="21"/>
+          <w:lang w:eastAsia="pt-BR"/>
+          <w14:ligatures w14:val="none"/>
+        </w:rPr>
+      </w:pPr>
+      <w:r>
+        <w:rPr>
+          <w:rFonts w:ascii="Consolas" w:eastAsia="Times New Roman" w:hAnsi="Consolas" w:cs="Times New Roman"/>
+          <w:color w:val="D4D4D4"/>
+          <w:kern w:val="0"/>
+          <w:sz w:val="21"/>
+          <w:szCs w:val="21"/>
+          <w:lang w:eastAsia="pt-BR"/>
+          <w14:ligatures w14:val="none"/>
+        </w:rPr>
+        <w:t xml:space="preserve">    </w:t>
+      </w:r>
+      <w:r>
+        <w:rPr>
+          <w:rFonts w:ascii="Consolas" w:eastAsia="Times New Roman" w:hAnsi="Consolas" w:cs="Times New Roman"/>
+          <w:color w:val="9CDCFE"/>
+          <w:kern w:val="0"/>
+          <w:sz w:val="21"/>
+          <w:szCs w:val="21"/>
+          <w:lang w:eastAsia="pt-BR"/>
+          <w14:ligatures w14:val="none"/>
+        </w:rPr>
+        <w:t>name</w:t>
+      </w:r>
+      <w:r>
+        <w:rPr>
+          <w:rFonts w:ascii="Consolas" w:eastAsia="Times New Roman" w:hAnsi="Consolas" w:cs="Times New Roman"/>
+          <w:color w:val="D4D4D4"/>
+          <w:kern w:val="0"/>
+          <w:sz w:val="21"/>
+          <w:szCs w:val="21"/>
+          <w:lang w:eastAsia="pt-BR"/>
+          <w14:ligatures w14:val="none"/>
+        </w:rPr>
+        <w:t xml:space="preserve">: </w:t>
+      </w:r>
+      <w:r>
+        <w:rPr>
+          <w:rFonts w:ascii="Consolas" w:eastAsia="Times New Roman" w:hAnsi="Consolas" w:cs="Times New Roman"/>
+          <w:color w:val="4EC9B0"/>
+          <w:kern w:val="0"/>
+          <w:sz w:val="21"/>
+          <w:szCs w:val="21"/>
+          <w:lang w:eastAsia="pt-BR"/>
+          <w14:ligatures w14:val="none"/>
+        </w:rPr>
+        <w:t>string</w:t>
+      </w:r>
+      <w:r>
+        <w:rPr>
+          <w:rFonts w:ascii="Consolas" w:eastAsia="Times New Roman" w:hAnsi="Consolas" w:cs="Times New Roman"/>
+          <w:color w:val="D4D4D4"/>
+          <w:kern w:val="0"/>
+          <w:sz w:val="21"/>
+          <w:szCs w:val="21"/>
+          <w:lang w:eastAsia="pt-BR"/>
+          <w14:ligatures w14:val="none"/>
+        </w:rPr>
+        <w:t>;</w:t>
+      </w:r>
+    </w:p>
+    <w:p>
+      <w:pPr>
+        <w:shd w:val="clear" w:color="auto" w:fill="1E1E1E"/>
+        <w:spacing w:after="0" w:line="285" w:lineRule="atLeast"/>
+        <w:rPr>
+          <w:rFonts w:ascii="Consolas" w:eastAsia="Times New Roman" w:hAnsi="Consolas" w:cs="Times New Roman"/>
+          <w:color w:val="D4D4D4"/>
+          <w:kern w:val="0"/>
+          <w:sz w:val="21"/>
+          <w:szCs w:val="21"/>
+          <w:lang w:eastAsia="pt-BR"/>
+          <w14:ligatures w14:val="none"/>
+        </w:rPr>
+      </w:pPr>
+      <w:r>
+        <w:rPr>
+          <w:rFonts w:ascii="Consolas" w:eastAsia="Times New Roman" w:hAnsi="Consolas" w:cs="Times New Roman"/>
+          <w:color w:val="D4D4D4"/>
+          <w:kern w:val="0"/>
+          <w:sz w:val="21"/>
+          <w:szCs w:val="21"/>
+          <w:lang w:eastAsia="pt-BR"/>
+          <w14:ligatures w14:val="none"/>
+        </w:rPr>
+        <w:t xml:space="preserve">    </w:t>
+      </w:r>
+      <w:r>
+        <w:rPr>
+          <w:rFonts w:ascii="Consolas" w:eastAsia="Times New Roman" w:hAnsi="Consolas" w:cs="Times New Roman"/>
+          <w:color w:val="9CDCFE"/>
+          <w:kern w:val="0"/>
+          <w:sz w:val="21"/>
+          <w:szCs w:val="21"/>
+          <w:lang w:eastAsia="pt-BR"/>
+          <w14:ligatures w14:val="none"/>
+        </w:rPr>
+        <w:t>description</w:t>
+      </w:r>
+      <w:r>
+        <w:rPr>
+          <w:rFonts w:ascii="Consolas" w:eastAsia="Times New Roman" w:hAnsi="Consolas" w:cs="Times New Roman"/>
+          <w:color w:val="D4D4D4"/>
+          <w:kern w:val="0"/>
+          <w:sz w:val="21"/>
+          <w:szCs w:val="21"/>
+          <w:lang w:eastAsia="pt-BR"/>
+          <w14:ligatures w14:val="none"/>
+        </w:rPr>
+        <w:t xml:space="preserve">: </w:t>
+      </w:r>
+      <w:r>
+        <w:rPr>
+          <w:rFonts w:ascii="Consolas" w:eastAsia="Times New Roman" w:hAnsi="Consolas" w:cs="Times New Roman"/>
+          <w:color w:val="4EC9B0"/>
+          <w:kern w:val="0"/>
+          <w:sz w:val="21"/>
+          <w:szCs w:val="21"/>
+          <w:lang w:eastAsia="pt-BR"/>
+          <w14:ligatures w14:val="none"/>
+        </w:rPr>
+        <w:t>string</w:t>
+      </w:r>
+      <w:r>
+        <w:rPr>
+          <w:rFonts w:ascii="Consolas" w:eastAsia="Times New Roman" w:hAnsi="Consolas" w:cs="Times New Roman"/>
+          <w:color w:val="D4D4D4"/>
+          <w:kern w:val="0"/>
+          <w:sz w:val="21"/>
+          <w:szCs w:val="21"/>
+          <w:lang w:eastAsia="pt-BR"/>
+          <w14:ligatures w14:val="none"/>
+        </w:rPr>
+        <w:t>;</w:t>
+      </w:r>
+    </w:p>
+    <w:p>
+      <w:pPr>
+        <w:shd w:val="clear" w:color="auto" w:fill="1E1E1E"/>
+        <w:spacing w:after="0" w:line="285" w:lineRule="atLeast"/>
+        <w:rPr>
+          <w:rFonts w:ascii="Consolas" w:eastAsia="Times New Roman" w:hAnsi="Consolas" w:cs="Times New Roman"/>
+          <w:color w:val="D4D4D4"/>
+          <w:kern w:val="0"/>
+          <w:sz w:val="21"/>
+          <w:szCs w:val="21"/>
+          <w:lang w:eastAsia="pt-BR"/>
+          <w14:ligatures w14:val="none"/>
+        </w:rPr>
+      </w:pPr>
+      <w:r>
+        <w:rPr>
+          <w:rFonts w:ascii="Consolas" w:eastAsia="Times New Roman" w:hAnsi="Consolas" w:cs="Times New Roman"/>
+          <w:color w:val="D4D4D4"/>
+          <w:kern w:val="0"/>
+          <w:sz w:val="21"/>
+          <w:szCs w:val="21"/>
+          <w:lang w:eastAsia="pt-BR"/>
+          <w14:ligatures w14:val="none"/>
+        </w:rPr>
+        <w:t xml:space="preserve">    </w:t>
+      </w:r>
+      <w:r>
+        <w:rPr>
+          <w:rFonts w:ascii="Consolas" w:eastAsia="Times New Roman" w:hAnsi="Consolas" w:cs="Times New Roman"/>
+          <w:color w:val="9CDCFE"/>
+          <w:kern w:val="0"/>
+          <w:sz w:val="21"/>
+          <w:szCs w:val="21"/>
+          <w:lang w:eastAsia="pt-BR"/>
+          <w14:ligatures w14:val="none"/>
+        </w:rPr>
+        <w:t>created_at</w:t>
+      </w:r>
+      <w:r>
+        <w:rPr>
+          <w:rFonts w:ascii="Consolas" w:eastAsia="Times New Roman" w:hAnsi="Consolas" w:cs="Times New Roman"/>
+          <w:color w:val="D4D4D4"/>
+          <w:kern w:val="0"/>
+          <w:sz w:val="21"/>
+          <w:szCs w:val="21"/>
+          <w:lang w:eastAsia="pt-BR"/>
+          <w14:ligatures w14:val="none"/>
+        </w:rPr>
+        <w:t xml:space="preserve">: </w:t>
+      </w:r>
+      <w:r>
+        <w:rPr>
+          <w:rFonts w:ascii="Consolas" w:eastAsia="Times New Roman" w:hAnsi="Consolas" w:cs="Times New Roman"/>
+          <w:color w:val="4EC9B0"/>
+          <w:kern w:val="0"/>
+          <w:sz w:val="21"/>
+          <w:szCs w:val="21"/>
+          <w:lang w:eastAsia="pt-BR"/>
+          <w14:ligatures w14:val="none"/>
+        </w:rPr>
+        <w:t>Date</w:t>
+      </w:r>
+      <w:r>
+        <w:rPr>
+          <w:rFonts w:ascii="Consolas" w:eastAsia="Times New Roman" w:hAnsi="Consolas" w:cs="Times New Roman"/>
+          <w:color w:val="D4D4D4"/>
+          <w:kern w:val="0"/>
+          <w:sz w:val="21"/>
+          <w:szCs w:val="21"/>
+          <w:lang w:eastAsia="pt-BR"/>
+          <w14:ligatures w14:val="none"/>
+        </w:rPr>
+        <w:t>;</w:t>
+      </w:r>
+    </w:p>
+    <w:p>
+      <w:pPr>
+        <w:shd w:val="clear" w:color="auto" w:fill="1E1E1E"/>
+        <w:spacing w:after="0" w:line="285" w:lineRule="atLeast"/>
+        <w:rPr>
+          <w:rFonts w:ascii="Consolas" w:eastAsia="Times New Roman" w:hAnsi="Consolas" w:cs="Times New Roman"/>
+          <w:color w:val="D4D4D4"/>
+          <w:kern w:val="0"/>
+          <w:sz w:val="21"/>
+          <w:szCs w:val="21"/>
+          <w:lang w:eastAsia="pt-BR"/>
+          <w14:ligatures w14:val="none"/>
+        </w:rPr>
+      </w:pPr>
+    </w:p>
+    <w:p>
+      <w:pPr>
+        <w:shd w:val="clear" w:color="auto" w:fill="1E1E1E"/>
+        <w:spacing w:after="0" w:line="285" w:lineRule="atLeast"/>
+        <w:rPr>
+          <w:rFonts w:ascii="Consolas" w:eastAsia="Times New Roman" w:hAnsi="Consolas" w:cs="Times New Roman"/>
+          <w:color w:val="D4D4D4"/>
+          <w:kern w:val="0"/>
+          <w:sz w:val="21"/>
+          <w:szCs w:val="21"/>
+          <w:lang w:eastAsia="pt-BR"/>
+          <w14:ligatures w14:val="none"/>
+        </w:rPr>
+      </w:pPr>
+      <w:r>
+        <w:rPr>
+          <w:rFonts w:ascii="Consolas" w:eastAsia="Times New Roman" w:hAnsi="Consolas" w:cs="Times New Roman"/>
+          <w:color w:val="D4D4D4"/>
+          <w:kern w:val="0"/>
+          <w:sz w:val="21"/>
+          <w:szCs w:val="21"/>
+          <w:lang w:eastAsia="pt-BR"/>
+          <w14:ligatures w14:val="none"/>
+        </w:rPr>
+        <w:t xml:space="preserve">    </w:t>
+      </w:r>
+      <w:r>
+        <w:rPr>
+          <w:rFonts w:ascii="Consolas" w:eastAsia="Times New Roman" w:hAnsi="Consolas" w:cs="Times New Roman"/>
+          <w:color w:val="569CD6"/>
+          <w:kern w:val="0"/>
+          <w:sz w:val="21"/>
+          <w:szCs w:val="21"/>
+          <w:lang w:eastAsia="pt-BR"/>
+          <w14:ligatures w14:val="none"/>
+        </w:rPr>
+        <w:t>constructor</w:t>
+      </w:r>
+      <w:r>
+        <w:rPr>
+          <w:rFonts w:ascii="Consolas" w:eastAsia="Times New Roman" w:hAnsi="Consolas" w:cs="Times New Roman"/>
+          <w:color w:val="D4D4D4"/>
+          <w:kern w:val="0"/>
+          <w:sz w:val="21"/>
+          <w:szCs w:val="21"/>
+          <w:lang w:eastAsia="pt-BR"/>
+          <w14:ligatures w14:val="none"/>
+        </w:rPr>
+        <w:t>() {</w:t>
+      </w:r>
+    </w:p>
+    <w:p>
+      <w:pPr>
+        <w:shd w:val="clear" w:color="auto" w:fill="1E1E1E"/>
+        <w:spacing w:after="0" w:line="285" w:lineRule="atLeast"/>
+        <w:rPr>
+          <w:rFonts w:ascii="Consolas" w:eastAsia="Times New Roman" w:hAnsi="Consolas" w:cs="Times New Roman"/>
+          <w:color w:val="D4D4D4"/>
+          <w:kern w:val="0"/>
+          <w:sz w:val="21"/>
+          <w:szCs w:val="21"/>
+          <w:lang w:eastAsia="pt-BR"/>
+          <w14:ligatures w14:val="none"/>
+        </w:rPr>
+      </w:pPr>
+      <w:r>
+        <w:rPr>
+          <w:rFonts w:ascii="Consolas" w:eastAsia="Times New Roman" w:hAnsi="Consolas" w:cs="Times New Roman"/>
+          <w:color w:val="D4D4D4"/>
+          <w:kern w:val="0"/>
+          <w:sz w:val="21"/>
+          <w:szCs w:val="21"/>
+          <w:lang w:eastAsia="pt-BR"/>
+          <w14:ligatures w14:val="none"/>
+        </w:rPr>
+        <w:t xml:space="preserve">        </w:t>
+      </w:r>
+      <w:r>
+        <w:rPr>
+          <w:rFonts w:ascii="Consolas" w:eastAsia="Times New Roman" w:hAnsi="Consolas" w:cs="Times New Roman"/>
+          <w:color w:val="C586C0"/>
+          <w:kern w:val="0"/>
+          <w:sz w:val="21"/>
+          <w:szCs w:val="21"/>
+          <w:lang w:eastAsia="pt-BR"/>
+          <w14:ligatures w14:val="none"/>
+        </w:rPr>
+        <w:t>if</w:t>
+      </w:r>
+      <w:r>
+        <w:rPr>
+          <w:rFonts w:ascii="Consolas" w:eastAsia="Times New Roman" w:hAnsi="Consolas" w:cs="Times New Roman"/>
+          <w:color w:val="D4D4D4"/>
+          <w:kern w:val="0"/>
+          <w:sz w:val="21"/>
+          <w:szCs w:val="21"/>
+          <w:lang w:eastAsia="pt-BR"/>
+          <w14:ligatures w14:val="none"/>
+        </w:rPr>
+        <w:t>(!</w:t>
+      </w:r>
+      <w:r>
+        <w:rPr>
+          <w:rFonts w:ascii="Consolas" w:eastAsia="Times New Roman" w:hAnsi="Consolas" w:cs="Times New Roman"/>
+          <w:color w:val="569CD6"/>
+          <w:kern w:val="0"/>
+          <w:sz w:val="21"/>
+          <w:szCs w:val="21"/>
+          <w:lang w:eastAsia="pt-BR"/>
+          <w14:ligatures w14:val="none"/>
+        </w:rPr>
+        <w:t>this</w:t>
+      </w:r>
+      <w:r>
+        <w:rPr>
+          <w:rFonts w:ascii="Consolas" w:eastAsia="Times New Roman" w:hAnsi="Consolas" w:cs="Times New Roman"/>
+          <w:color w:val="D4D4D4"/>
+          <w:kern w:val="0"/>
+          <w:sz w:val="21"/>
+          <w:szCs w:val="21"/>
+          <w:lang w:eastAsia="pt-BR"/>
+          <w14:ligatures w14:val="none"/>
+        </w:rPr>
+        <w:t>.</w:t>
+      </w:r>
+      <w:r>
+        <w:rPr>
+          <w:rFonts w:ascii="Consolas" w:eastAsia="Times New Roman" w:hAnsi="Consolas" w:cs="Times New Roman"/>
+          <w:color w:val="9CDCFE"/>
+          <w:kern w:val="0"/>
+          <w:sz w:val="21"/>
+          <w:szCs w:val="21"/>
+          <w:lang w:eastAsia="pt-BR"/>
+          <w14:ligatures w14:val="none"/>
+        </w:rPr>
+        <w:t>id</w:t>
+      </w:r>
+      <w:r>
+        <w:rPr>
+          <w:rFonts w:ascii="Consolas" w:eastAsia="Times New Roman" w:hAnsi="Consolas" w:cs="Times New Roman"/>
+          <w:color w:val="D4D4D4"/>
+          <w:kern w:val="0"/>
+          <w:sz w:val="21"/>
+          <w:szCs w:val="21"/>
+          <w:lang w:eastAsia="pt-BR"/>
+          <w14:ligatures w14:val="none"/>
+        </w:rPr>
+        <w:t>) {</w:t>
+      </w:r>
+    </w:p>
+    <w:p>
+      <w:pPr>
+        <w:shd w:val="clear" w:color="auto" w:fill="1E1E1E"/>
+        <w:spacing w:after="0" w:line="285" w:lineRule="atLeast"/>
+        <w:rPr>
+          <w:rFonts w:ascii="Consolas" w:eastAsia="Times New Roman" w:hAnsi="Consolas" w:cs="Times New Roman"/>
+          <w:color w:val="D4D4D4"/>
+          <w:kern w:val="0"/>
+          <w:sz w:val="21"/>
+          <w:szCs w:val="21"/>
+          <w:lang w:eastAsia="pt-BR"/>
+          <w14:ligatures w14:val="none"/>
+        </w:rPr>
+      </w:pPr>
+      <w:r>
+        <w:rPr>
+          <w:rFonts w:ascii="Consolas" w:eastAsia="Times New Roman" w:hAnsi="Consolas" w:cs="Times New Roman"/>
+          <w:color w:val="D4D4D4"/>
+          <w:kern w:val="0"/>
+          <w:sz w:val="21"/>
+          <w:szCs w:val="21"/>
+          <w:lang w:eastAsia="pt-BR"/>
+          <w14:ligatures w14:val="none"/>
+        </w:rPr>
+        <w:t xml:space="preserve">            </w:t>
+      </w:r>
+      <w:r>
+        <w:rPr>
+          <w:rFonts w:ascii="Consolas" w:eastAsia="Times New Roman" w:hAnsi="Consolas" w:cs="Times New Roman"/>
+          <w:color w:val="569CD6"/>
+          <w:kern w:val="0"/>
+          <w:sz w:val="21"/>
+          <w:szCs w:val="21"/>
+          <w:lang w:eastAsia="pt-BR"/>
+          <w14:ligatures w14:val="none"/>
+        </w:rPr>
+        <w:t>this</w:t>
+      </w:r>
+      <w:r>
+        <w:rPr>
+          <w:rFonts w:ascii="Consolas" w:eastAsia="Times New Roman" w:hAnsi="Consolas" w:cs="Times New Roman"/>
+          <w:color w:val="D4D4D4"/>
+          <w:kern w:val="0"/>
+          <w:sz w:val="21"/>
+          <w:szCs w:val="21"/>
+          <w:lang w:eastAsia="pt-BR"/>
+          <w14:ligatures w14:val="none"/>
+        </w:rPr>
+        <w:t>.</w:t>
+      </w:r>
+      <w:r>
+        <w:rPr>
+          <w:rFonts w:ascii="Consolas" w:eastAsia="Times New Roman" w:hAnsi="Consolas" w:cs="Times New Roman"/>
+          <w:color w:val="9CDCFE"/>
+          <w:kern w:val="0"/>
+          <w:sz w:val="21"/>
+          <w:szCs w:val="21"/>
+          <w:lang w:eastAsia="pt-BR"/>
+          <w14:ligatures w14:val="none"/>
+        </w:rPr>
+        <w:t>id</w:t>
+      </w:r>
+      <w:r>
+        <w:rPr>
+          <w:rFonts w:ascii="Consolas" w:eastAsia="Times New Roman" w:hAnsi="Consolas" w:cs="Times New Roman"/>
+          <w:color w:val="D4D4D4"/>
+          <w:kern w:val="0"/>
+          <w:sz w:val="21"/>
+          <w:szCs w:val="21"/>
+          <w:lang w:eastAsia="pt-BR"/>
+          <w14:ligatures w14:val="none"/>
+        </w:rPr>
+        <w:t xml:space="preserve"> = </w:t>
+      </w:r>
+      <w:r>
+        <w:rPr>
+          <w:rFonts w:ascii="Consolas" w:eastAsia="Times New Roman" w:hAnsi="Consolas" w:cs="Times New Roman"/>
+          <w:color w:val="DCDCAA"/>
+          <w:kern w:val="0"/>
+          <w:sz w:val="21"/>
+          <w:szCs w:val="21"/>
+          <w:lang w:eastAsia="pt-BR"/>
+          <w14:ligatures w14:val="none"/>
+        </w:rPr>
+        <w:t>uuidv4</w:t>
+      </w:r>
+      <w:r>
+        <w:rPr>
+          <w:rFonts w:ascii="Consolas" w:eastAsia="Times New Roman" w:hAnsi="Consolas" w:cs="Times New Roman"/>
+          <w:color w:val="D4D4D4"/>
+          <w:kern w:val="0"/>
+          <w:sz w:val="21"/>
+          <w:szCs w:val="21"/>
+          <w:lang w:eastAsia="pt-BR"/>
+          <w14:ligatures w14:val="none"/>
+        </w:rPr>
+        <w:t>()</w:t>
+      </w:r>
+    </w:p>
+    <w:p>
+      <w:pPr>
+        <w:shd w:val="clear" w:color="auto" w:fill="1E1E1E"/>
+        <w:spacing w:after="0" w:line="285" w:lineRule="atLeast"/>
+        <w:rPr>
+          <w:rFonts w:ascii="Consolas" w:eastAsia="Times New Roman" w:hAnsi="Consolas" w:cs="Times New Roman"/>
+          <w:color w:val="D4D4D4"/>
+          <w:kern w:val="0"/>
+          <w:sz w:val="21"/>
+          <w:szCs w:val="21"/>
+          <w:lang w:eastAsia="pt-BR"/>
+          <w14:ligatures w14:val="none"/>
+        </w:rPr>
+      </w:pPr>
+      <w:r>
+        <w:rPr>
+          <w:rFonts w:ascii="Consolas" w:eastAsia="Times New Roman" w:hAnsi="Consolas" w:cs="Times New Roman"/>
+          <w:color w:val="D4D4D4"/>
+          <w:kern w:val="0"/>
+          <w:sz w:val="21"/>
+          <w:szCs w:val="21"/>
+          <w:lang w:eastAsia="pt-BR"/>
+          <w14:ligatures w14:val="none"/>
+        </w:rPr>
+        <w:t>        }</w:t>
+      </w:r>
+    </w:p>
+    <w:p>
+      <w:pPr>
+        <w:shd w:val="clear" w:color="auto" w:fill="1E1E1E"/>
+        <w:spacing w:after="0" w:line="285" w:lineRule="atLeast"/>
+        <w:rPr>
+          <w:rFonts w:ascii="Consolas" w:eastAsia="Times New Roman" w:hAnsi="Consolas" w:cs="Times New Roman"/>
+          <w:color w:val="D4D4D4"/>
+          <w:kern w:val="0"/>
+          <w:sz w:val="21"/>
+          <w:szCs w:val="21"/>
+          <w:lang w:eastAsia="pt-BR"/>
+          <w14:ligatures w14:val="none"/>
+        </w:rPr>
+      </w:pPr>
+      <w:r>
+        <w:rPr>
+          <w:rFonts w:ascii="Consolas" w:eastAsia="Times New Roman" w:hAnsi="Consolas" w:cs="Times New Roman"/>
+          <w:color w:val="D4D4D4"/>
+          <w:kern w:val="0"/>
+          <w:sz w:val="21"/>
+          <w:szCs w:val="21"/>
+          <w:lang w:eastAsia="pt-BR"/>
+          <w14:ligatures w14:val="none"/>
+        </w:rPr>
+        <w:t>    }</w:t>
+      </w:r>
+    </w:p>
+    <w:p>
+      <w:pPr>
+        <w:shd w:val="clear" w:color="auto" w:fill="1E1E1E"/>
+        <w:spacing w:after="0" w:line="285" w:lineRule="atLeast"/>
+        <w:rPr>
+          <w:rFonts w:ascii="Consolas" w:eastAsia="Times New Roman" w:hAnsi="Consolas" w:cs="Times New Roman"/>
+          <w:color w:val="D4D4D4"/>
+          <w:kern w:val="0"/>
+          <w:sz w:val="21"/>
+          <w:szCs w:val="21"/>
+          <w:lang w:eastAsia="pt-BR"/>
+          <w14:ligatures w14:val="none"/>
+        </w:rPr>
+      </w:pPr>
+      <w:r>
+        <w:rPr>
+          <w:rFonts w:ascii="Consolas" w:eastAsia="Times New Roman" w:hAnsi="Consolas" w:cs="Times New Roman"/>
+          <w:color w:val="D4D4D4"/>
+          <w:kern w:val="0"/>
+          <w:sz w:val="21"/>
+          <w:szCs w:val="21"/>
+          <w:lang w:eastAsia="pt-BR"/>
+          <w14:ligatures w14:val="none"/>
+        </w:rPr>
+        <w:t>}</w:t>
+      </w:r>
+    </w:p>
+    <w:p>
+      <w:pPr>
+        <w:shd w:val="clear" w:color="auto" w:fill="1E1E1E"/>
+        <w:spacing w:after="0" w:line="285" w:lineRule="atLeast"/>
+        <w:rPr>
+          <w:rFonts w:ascii="Consolas" w:eastAsia="Times New Roman" w:hAnsi="Consolas" w:cs="Times New Roman"/>
+          <w:color w:val="D4D4D4"/>
+          <w:kern w:val="0"/>
+          <w:sz w:val="21"/>
+          <w:szCs w:val="21"/>
+          <w:lang w:eastAsia="pt-BR"/>
+          <w14:ligatures w14:val="none"/>
+        </w:rPr>
+      </w:pPr>
+      <w:r>
+        <w:rPr>
+          <w:rFonts w:ascii="Consolas" w:eastAsia="Times New Roman" w:hAnsi="Consolas" w:cs="Times New Roman"/>
+          <w:color w:val="C586C0"/>
+          <w:kern w:val="0"/>
+          <w:sz w:val="21"/>
+          <w:szCs w:val="21"/>
+          <w:lang w:eastAsia="pt-BR"/>
+          <w14:ligatures w14:val="none"/>
+        </w:rPr>
+        <w:t>export</w:t>
+      </w:r>
+      <w:r>
+        <w:rPr>
+          <w:rFonts w:ascii="Consolas" w:eastAsia="Times New Roman" w:hAnsi="Consolas" w:cs="Times New Roman"/>
+          <w:color w:val="D4D4D4"/>
+          <w:kern w:val="0"/>
+          <w:sz w:val="21"/>
+          <w:szCs w:val="21"/>
+          <w:lang w:eastAsia="pt-BR"/>
+          <w14:ligatures w14:val="none"/>
+        </w:rPr>
+        <w:t xml:space="preserve"> </w:t>
+      </w:r>
+      <w:r>
+        <w:rPr>
+          <w:rFonts w:ascii="Consolas" w:eastAsia="Times New Roman" w:hAnsi="Consolas" w:cs="Times New Roman"/>
+          <w:color w:val="C586C0"/>
+          <w:kern w:val="0"/>
+          <w:sz w:val="21"/>
+          <w:szCs w:val="21"/>
+          <w:lang w:eastAsia="pt-BR"/>
+          <w14:ligatures w14:val="none"/>
+        </w:rPr>
+        <w:t>default</w:t>
+      </w:r>
+      <w:r>
+        <w:rPr>
+          <w:rFonts w:ascii="Consolas" w:eastAsia="Times New Roman" w:hAnsi="Consolas" w:cs="Times New Roman"/>
+          <w:color w:val="D4D4D4"/>
+          <w:kern w:val="0"/>
+          <w:sz w:val="21"/>
+          <w:szCs w:val="21"/>
+          <w:lang w:eastAsia="pt-BR"/>
+          <w14:ligatures w14:val="none"/>
+        </w:rPr>
+        <w:t xml:space="preserve"> </w:t>
+      </w:r>
+      <w:r>
+        <w:rPr>
+          <w:rFonts w:ascii="Consolas" w:eastAsia="Times New Roman" w:hAnsi="Consolas" w:cs="Times New Roman"/>
+          <w:color w:val="4EC9B0"/>
+          <w:kern w:val="0"/>
+          <w:sz w:val="21"/>
+          <w:szCs w:val="21"/>
+          <w:lang w:eastAsia="pt-BR"/>
+          <w14:ligatures w14:val="none"/>
+        </w:rPr>
+        <w:t>Category</w:t>
+      </w:r>
+    </w:p>
+    <w:p>
       <w:pPr>
         <w:jc w:val="both"/>
       </w:pPr>
+      <w:r>
+        <w:t>constructor(){} -&gt; Adiciona método à tipagem a ser exportada como model</w:t>
+      </w:r>
     </w:p>
     <w:sectPr>
       <w:pgSz w:w="11906" w:h="16838"/>

</xml_diff>

<commit_message>
feat: route de get de todas as categorias criadas no database
</commit_message>
<xml_diff>
--- a/typescript.docx
+++ b/typescript.docx
@@ -6,16 +6,42 @@
       <w:pPr>
         <w:jc w:val="both"/>
       </w:pPr>
-      <w:r>
-        <w:t>npm add @types/nomeBiblioteca [adiciona a tipagem das bibliotecas]</w:t>
+      <w:proofErr w:type="spellStart"/>
+      <w:r>
+        <w:t>npm</w:t>
+      </w:r>
+      <w:proofErr w:type="spellEnd"/>
+      <w:r>
+        <w:t xml:space="preserve"> </w:t>
+      </w:r>
+      <w:proofErr w:type="spellStart"/>
+      <w:r>
+        <w:t>add</w:t>
+      </w:r>
+      <w:proofErr w:type="spellEnd"/>
+      <w:r>
+        <w:t xml:space="preserve"> @types/nomeBiblioteca [adiciona a tipagem das bibliotecas]</w:t>
       </w:r>
     </w:p>
     <w:p>
       <w:pPr>
         <w:jc w:val="both"/>
       </w:pPr>
-      <w:r>
-        <w:t>npm add @types/express -D</w:t>
+      <w:proofErr w:type="spellStart"/>
+      <w:r>
+        <w:t>npm</w:t>
+      </w:r>
+      <w:proofErr w:type="spellEnd"/>
+      <w:r>
+        <w:t xml:space="preserve"> </w:t>
+      </w:r>
+      <w:proofErr w:type="spellStart"/>
+      <w:r>
+        <w:t>add</w:t>
+      </w:r>
+      <w:proofErr w:type="spellEnd"/>
+      <w:r>
+        <w:t xml:space="preserve"> @types/express -D</w:t>
       </w:r>
     </w:p>
     <w:p>
@@ -26,8 +52,45 @@
         </w:pBdr>
         <w:jc w:val="both"/>
       </w:pPr>
-      <w:r>
-        <w:t>npm add typescript [instala a dependência do typescript, para que os arquivos .ts possam ser executados pelo node]</w:t>
+      <w:proofErr w:type="spellStart"/>
+      <w:r>
+        <w:t>npm</w:t>
+      </w:r>
+      <w:proofErr w:type="spellEnd"/>
+      <w:r>
+        <w:t xml:space="preserve"> </w:t>
+      </w:r>
+      <w:proofErr w:type="spellStart"/>
+      <w:r>
+        <w:t>add</w:t>
+      </w:r>
+      <w:proofErr w:type="spellEnd"/>
+      <w:r>
+        <w:t xml:space="preserve"> </w:t>
+      </w:r>
+      <w:proofErr w:type="spellStart"/>
+      <w:r>
+        <w:t>typescript</w:t>
+      </w:r>
+      <w:proofErr w:type="spellEnd"/>
+      <w:r>
+        <w:t xml:space="preserve"> [instala a dependência do </w:t>
+      </w:r>
+      <w:proofErr w:type="spellStart"/>
+      <w:r>
+        <w:t>typescript</w:t>
+      </w:r>
+      <w:proofErr w:type="spellEnd"/>
+      <w:r>
+        <w:t>, para que os arquivos .</w:t>
+      </w:r>
+      <w:proofErr w:type="spellStart"/>
+      <w:r>
+        <w:t>ts</w:t>
+      </w:r>
+      <w:proofErr w:type="spellEnd"/>
+      <w:r>
+        <w:t xml:space="preserve"> possam ser executados pelo node]</w:t>
       </w:r>
     </w:p>
     <w:p>
@@ -38,16 +101,66 @@
         </w:pBdr>
         <w:jc w:val="both"/>
       </w:pPr>
-      <w:r>
-        <w:t>npm tsc --init [inicializa o typescript]</w:t>
+      <w:proofErr w:type="spellStart"/>
+      <w:r>
+        <w:t>npm</w:t>
+      </w:r>
+      <w:proofErr w:type="spellEnd"/>
+      <w:r>
+        <w:t xml:space="preserve"> </w:t>
+      </w:r>
+      <w:proofErr w:type="spellStart"/>
+      <w:r>
+        <w:t>tsc</w:t>
+      </w:r>
+      <w:proofErr w:type="spellEnd"/>
+      <w:r>
+        <w:t xml:space="preserve"> --</w:t>
+      </w:r>
+      <w:proofErr w:type="spellStart"/>
+      <w:r>
+        <w:t>init</w:t>
+      </w:r>
+      <w:proofErr w:type="spellEnd"/>
+      <w:r>
+        <w:t xml:space="preserve"> [inicializa o </w:t>
+      </w:r>
+      <w:proofErr w:type="spellStart"/>
+      <w:r>
+        <w:t>typescript</w:t>
+      </w:r>
+      <w:proofErr w:type="spellEnd"/>
+      <w:r>
+        <w:t>]</w:t>
       </w:r>
     </w:p>
     <w:p>
       <w:pPr>
         <w:jc w:val="both"/>
       </w:pPr>
-      <w:r>
-        <w:t>npm tsc [cria o executável .js a ser executado pelo node]</w:t>
+      <w:proofErr w:type="spellStart"/>
+      <w:r>
+        <w:t>npm</w:t>
+      </w:r>
+      <w:proofErr w:type="spellEnd"/>
+      <w:r>
+        <w:t xml:space="preserve"> </w:t>
+      </w:r>
+      <w:proofErr w:type="spellStart"/>
+      <w:r>
+        <w:t>tsc</w:t>
+      </w:r>
+      <w:proofErr w:type="spellEnd"/>
+      <w:r>
+        <w:t xml:space="preserve"> [cria o executável .</w:t>
+      </w:r>
+      <w:proofErr w:type="spellStart"/>
+      <w:r>
+        <w:t>js</w:t>
+      </w:r>
+      <w:proofErr w:type="spellEnd"/>
+      <w:r>
+        <w:t xml:space="preserve"> a ser executado pelo node]</w:t>
       </w:r>
     </w:p>
     <w:p>
@@ -55,8 +168,31 @@
         <w:jc w:val="both"/>
       </w:pPr>
       <w:r>
-        <w:t>*sugere-se a modificação do tsconfig.json em [“outDir”: “/”] para a pasta que você deseja que sejam criados e alocados os .js</w:t>
-      </w:r>
+        <w:t xml:space="preserve">*sugere-se a modificação do </w:t>
+      </w:r>
+      <w:proofErr w:type="spellStart"/>
+      <w:proofErr w:type="gramStart"/>
+      <w:r>
+        <w:t>tsconfig.json</w:t>
+      </w:r>
+      <w:proofErr w:type="spellEnd"/>
+      <w:proofErr w:type="gramEnd"/>
+      <w:r>
+        <w:t xml:space="preserve"> em [“</w:t>
+      </w:r>
+      <w:proofErr w:type="spellStart"/>
+      <w:r>
+        <w:t>outDir</w:t>
+      </w:r>
+      <w:proofErr w:type="spellEnd"/>
+      <w:r>
+        <w:t>”: “/”] para a pasta que você deseja que sejam criados e alocados os .</w:t>
+      </w:r>
+      <w:proofErr w:type="spellStart"/>
+      <w:r>
+        <w:t>js</w:t>
+      </w:r>
+      <w:proofErr w:type="spellEnd"/>
     </w:p>
     <w:p>
       <w:pPr>
@@ -70,8 +206,37 @@
       <w:pPr>
         <w:jc w:val="both"/>
       </w:pPr>
-      <w:r>
-        <w:t>npm add ts-node-dev -D</w:t>
+      <w:proofErr w:type="spellStart"/>
+      <w:r>
+        <w:t>npm</w:t>
+      </w:r>
+      <w:proofErr w:type="spellEnd"/>
+      <w:r>
+        <w:t xml:space="preserve"> </w:t>
+      </w:r>
+      <w:proofErr w:type="spellStart"/>
+      <w:r>
+        <w:t>add</w:t>
+      </w:r>
+      <w:proofErr w:type="spellEnd"/>
+      <w:r>
+        <w:t xml:space="preserve"> </w:t>
+      </w:r>
+      <w:proofErr w:type="spellStart"/>
+      <w:r>
+        <w:t>ts</w:t>
+      </w:r>
+      <w:proofErr w:type="spellEnd"/>
+      <w:r>
+        <w:t>-node-</w:t>
+      </w:r>
+      <w:proofErr w:type="spellStart"/>
+      <w:r>
+        <w:t>dev</w:t>
+      </w:r>
+      <w:proofErr w:type="spellEnd"/>
+      <w:r>
+        <w:t xml:space="preserve"> -D</w:t>
       </w:r>
     </w:p>
     <w:p>
@@ -149,7 +314,33 @@
           <w:lang w:eastAsia="pt-BR"/>
           <w14:ligatures w14:val="none"/>
         </w:rPr>
-        <w:t>"dev"</w:t>
+        <w:t>"</w:t>
+      </w:r>
+      <w:proofErr w:type="spellStart"/>
+      <w:r>
+        <w:rPr>
+          <w:rFonts w:ascii="Consolas" w:eastAsia="Times New Roman" w:hAnsi="Consolas" w:cs="Times New Roman"/>
+          <w:color w:val="9CDCFE"/>
+          <w:kern w:val="0"/>
+          <w:sz w:val="21"/>
+          <w:szCs w:val="21"/>
+          <w:lang w:eastAsia="pt-BR"/>
+          <w14:ligatures w14:val="none"/>
+        </w:rPr>
+        <w:t>dev</w:t>
+      </w:r>
+      <w:proofErr w:type="spellEnd"/>
+      <w:r>
+        <w:rPr>
+          <w:rFonts w:ascii="Consolas" w:eastAsia="Times New Roman" w:hAnsi="Consolas" w:cs="Times New Roman"/>
+          <w:color w:val="9CDCFE"/>
+          <w:kern w:val="0"/>
+          <w:sz w:val="21"/>
+          <w:szCs w:val="21"/>
+          <w:lang w:eastAsia="pt-BR"/>
+          <w14:ligatures w14:val="none"/>
+        </w:rPr>
+        <w:t>"</w:t>
       </w:r>
       <w:r>
         <w:rPr>
@@ -173,7 +364,215 @@
           <w:lang w:eastAsia="pt-BR"/>
           <w14:ligatures w14:val="none"/>
         </w:rPr>
-        <w:t>"ts-node-dev --transpile-only --ignore-watch node_modules --respawn src/server.ts"</w:t>
+        <w:t>"</w:t>
+      </w:r>
+      <w:proofErr w:type="spellStart"/>
+      <w:r>
+        <w:rPr>
+          <w:rFonts w:ascii="Consolas" w:eastAsia="Times New Roman" w:hAnsi="Consolas" w:cs="Times New Roman"/>
+          <w:color w:val="CE9178"/>
+          <w:kern w:val="0"/>
+          <w:sz w:val="21"/>
+          <w:szCs w:val="21"/>
+          <w:lang w:eastAsia="pt-BR"/>
+          <w14:ligatures w14:val="none"/>
+        </w:rPr>
+        <w:t>ts</w:t>
+      </w:r>
+      <w:proofErr w:type="spellEnd"/>
+      <w:r>
+        <w:rPr>
+          <w:rFonts w:ascii="Consolas" w:eastAsia="Times New Roman" w:hAnsi="Consolas" w:cs="Times New Roman"/>
+          <w:color w:val="CE9178"/>
+          <w:kern w:val="0"/>
+          <w:sz w:val="21"/>
+          <w:szCs w:val="21"/>
+          <w:lang w:eastAsia="pt-BR"/>
+          <w14:ligatures w14:val="none"/>
+        </w:rPr>
+        <w:t>-node-</w:t>
+      </w:r>
+      <w:proofErr w:type="spellStart"/>
+      <w:r>
+        <w:rPr>
+          <w:rFonts w:ascii="Consolas" w:eastAsia="Times New Roman" w:hAnsi="Consolas" w:cs="Times New Roman"/>
+          <w:color w:val="CE9178"/>
+          <w:kern w:val="0"/>
+          <w:sz w:val="21"/>
+          <w:szCs w:val="21"/>
+          <w:lang w:eastAsia="pt-BR"/>
+          <w14:ligatures w14:val="none"/>
+        </w:rPr>
+        <w:t>dev</w:t>
+      </w:r>
+      <w:proofErr w:type="spellEnd"/>
+      <w:r>
+        <w:rPr>
+          <w:rFonts w:ascii="Consolas" w:eastAsia="Times New Roman" w:hAnsi="Consolas" w:cs="Times New Roman"/>
+          <w:color w:val="CE9178"/>
+          <w:kern w:val="0"/>
+          <w:sz w:val="21"/>
+          <w:szCs w:val="21"/>
+          <w:lang w:eastAsia="pt-BR"/>
+          <w14:ligatures w14:val="none"/>
+        </w:rPr>
+        <w:t xml:space="preserve"> --</w:t>
+      </w:r>
+      <w:proofErr w:type="spellStart"/>
+      <w:r>
+        <w:rPr>
+          <w:rFonts w:ascii="Consolas" w:eastAsia="Times New Roman" w:hAnsi="Consolas" w:cs="Times New Roman"/>
+          <w:color w:val="CE9178"/>
+          <w:kern w:val="0"/>
+          <w:sz w:val="21"/>
+          <w:szCs w:val="21"/>
+          <w:lang w:eastAsia="pt-BR"/>
+          <w14:ligatures w14:val="none"/>
+        </w:rPr>
+        <w:t>transpile-only</w:t>
+      </w:r>
+      <w:proofErr w:type="spellEnd"/>
+      <w:r>
+        <w:rPr>
+          <w:rFonts w:ascii="Consolas" w:eastAsia="Times New Roman" w:hAnsi="Consolas" w:cs="Times New Roman"/>
+          <w:color w:val="CE9178"/>
+          <w:kern w:val="0"/>
+          <w:sz w:val="21"/>
+          <w:szCs w:val="21"/>
+          <w:lang w:eastAsia="pt-BR"/>
+          <w14:ligatures w14:val="none"/>
+        </w:rPr>
+        <w:t xml:space="preserve"> --ignore-</w:t>
+      </w:r>
+      <w:proofErr w:type="spellStart"/>
+      <w:r>
+        <w:rPr>
+          <w:rFonts w:ascii="Consolas" w:eastAsia="Times New Roman" w:hAnsi="Consolas" w:cs="Times New Roman"/>
+          <w:color w:val="CE9178"/>
+          <w:kern w:val="0"/>
+          <w:sz w:val="21"/>
+          <w:szCs w:val="21"/>
+          <w:lang w:eastAsia="pt-BR"/>
+          <w14:ligatures w14:val="none"/>
+        </w:rPr>
+        <w:t>watch</w:t>
+      </w:r>
+      <w:proofErr w:type="spellEnd"/>
+      <w:r>
+        <w:rPr>
+          <w:rFonts w:ascii="Consolas" w:eastAsia="Times New Roman" w:hAnsi="Consolas" w:cs="Times New Roman"/>
+          <w:color w:val="CE9178"/>
+          <w:kern w:val="0"/>
+          <w:sz w:val="21"/>
+          <w:szCs w:val="21"/>
+          <w:lang w:eastAsia="pt-BR"/>
+          <w14:ligatures w14:val="none"/>
+        </w:rPr>
+        <w:t xml:space="preserve"> </w:t>
+      </w:r>
+      <w:proofErr w:type="spellStart"/>
+      <w:r>
+        <w:rPr>
+          <w:rFonts w:ascii="Consolas" w:eastAsia="Times New Roman" w:hAnsi="Consolas" w:cs="Times New Roman"/>
+          <w:color w:val="CE9178"/>
+          <w:kern w:val="0"/>
+          <w:sz w:val="21"/>
+          <w:szCs w:val="21"/>
+          <w:lang w:eastAsia="pt-BR"/>
+          <w14:ligatures w14:val="none"/>
+        </w:rPr>
+        <w:t>node_modules</w:t>
+      </w:r>
+      <w:proofErr w:type="spellEnd"/>
+      <w:r>
+        <w:rPr>
+          <w:rFonts w:ascii="Consolas" w:eastAsia="Times New Roman" w:hAnsi="Consolas" w:cs="Times New Roman"/>
+          <w:color w:val="CE9178"/>
+          <w:kern w:val="0"/>
+          <w:sz w:val="21"/>
+          <w:szCs w:val="21"/>
+          <w:lang w:eastAsia="pt-BR"/>
+          <w14:ligatures w14:val="none"/>
+        </w:rPr>
+        <w:t xml:space="preserve"> --</w:t>
+      </w:r>
+      <w:proofErr w:type="spellStart"/>
+      <w:r>
+        <w:rPr>
+          <w:rFonts w:ascii="Consolas" w:eastAsia="Times New Roman" w:hAnsi="Consolas" w:cs="Times New Roman"/>
+          <w:color w:val="CE9178"/>
+          <w:kern w:val="0"/>
+          <w:sz w:val="21"/>
+          <w:szCs w:val="21"/>
+          <w:lang w:eastAsia="pt-BR"/>
+          <w14:ligatures w14:val="none"/>
+        </w:rPr>
+        <w:t>respawn</w:t>
+      </w:r>
+      <w:proofErr w:type="spellEnd"/>
+      <w:r>
+        <w:rPr>
+          <w:rFonts w:ascii="Consolas" w:eastAsia="Times New Roman" w:hAnsi="Consolas" w:cs="Times New Roman"/>
+          <w:color w:val="CE9178"/>
+          <w:kern w:val="0"/>
+          <w:sz w:val="21"/>
+          <w:szCs w:val="21"/>
+          <w:lang w:eastAsia="pt-BR"/>
+          <w14:ligatures w14:val="none"/>
+        </w:rPr>
+        <w:t xml:space="preserve"> </w:t>
+      </w:r>
+      <w:proofErr w:type="spellStart"/>
+      <w:r>
+        <w:rPr>
+          <w:rFonts w:ascii="Consolas" w:eastAsia="Times New Roman" w:hAnsi="Consolas" w:cs="Times New Roman"/>
+          <w:color w:val="CE9178"/>
+          <w:kern w:val="0"/>
+          <w:sz w:val="21"/>
+          <w:szCs w:val="21"/>
+          <w:lang w:eastAsia="pt-BR"/>
+          <w14:ligatures w14:val="none"/>
+        </w:rPr>
+        <w:t>src</w:t>
+      </w:r>
+      <w:proofErr w:type="spellEnd"/>
+      <w:r>
+        <w:rPr>
+          <w:rFonts w:ascii="Consolas" w:eastAsia="Times New Roman" w:hAnsi="Consolas" w:cs="Times New Roman"/>
+          <w:color w:val="CE9178"/>
+          <w:kern w:val="0"/>
+          <w:sz w:val="21"/>
+          <w:szCs w:val="21"/>
+          <w:lang w:eastAsia="pt-BR"/>
+          <w14:ligatures w14:val="none"/>
+        </w:rPr>
+        <w:t>/</w:t>
+      </w:r>
+      <w:proofErr w:type="spellStart"/>
+      <w:r>
+        <w:rPr>
+          <w:rFonts w:ascii="Consolas" w:eastAsia="Times New Roman" w:hAnsi="Consolas" w:cs="Times New Roman"/>
+          <w:color w:val="CE9178"/>
+          <w:kern w:val="0"/>
+          <w:sz w:val="21"/>
+          <w:szCs w:val="21"/>
+          <w:lang w:eastAsia="pt-BR"/>
+          <w14:ligatures w14:val="none"/>
+        </w:rPr>
+        <w:t>server.ts</w:t>
+      </w:r>
+      <w:proofErr w:type="spellEnd"/>
+      <w:r>
+        <w:rPr>
+          <w:rFonts w:ascii="Consolas" w:eastAsia="Times New Roman" w:hAnsi="Consolas" w:cs="Times New Roman"/>
+          <w:color w:val="CE9178"/>
+          <w:kern w:val="0"/>
+          <w:sz w:val="21"/>
+          <w:szCs w:val="21"/>
+          <w:lang w:eastAsia="pt-BR"/>
+          <w14:ligatures w14:val="none"/>
+        </w:rPr>
+        <w:t>"</w:t>
       </w:r>
     </w:p>
     <w:p>
@@ -235,7 +634,7 @@
                     <pic:cNvPicPr/>
                   </pic:nvPicPr>
                   <pic:blipFill>
-                    <a:blip r:embed="rId4"/>
+                    <a:blip r:embed="rId5"/>
                     <a:stretch>
                       <a:fillRect/>
                     </a:stretch>
@@ -280,7 +679,7 @@
                     <pic:cNvPicPr/>
                   </pic:nvPicPr>
                   <pic:blipFill>
-                    <a:blip r:embed="rId5"/>
+                    <a:blip r:embed="rId6"/>
                     <a:stretch>
                       <a:fillRect/>
                     </a:stretch>
@@ -320,6 +719,7 @@
           <w14:ligatures w14:val="none"/>
         </w:rPr>
       </w:pPr>
+      <w:proofErr w:type="spellStart"/>
       <w:r>
         <w:rPr>
           <w:rFonts w:ascii="Consolas" w:eastAsia="Times New Roman" w:hAnsi="Consolas" w:cs="Times New Roman"/>
@@ -333,6 +733,7 @@
         <w:lastRenderedPageBreak/>
         <w:t>class</w:t>
       </w:r>
+      <w:proofErr w:type="spellEnd"/>
       <w:r>
         <w:rPr>
           <w:rFonts w:ascii="Consolas" w:eastAsia="Times New Roman" w:hAnsi="Consolas" w:cs="Times New Roman"/>
@@ -345,6 +746,7 @@
         </w:rPr>
         <w:t xml:space="preserve"> </w:t>
       </w:r>
+      <w:proofErr w:type="spellStart"/>
       <w:r>
         <w:rPr>
           <w:rFonts w:ascii="Consolas" w:eastAsia="Times New Roman" w:hAnsi="Consolas" w:cs="Times New Roman"/>
@@ -357,6 +759,7 @@
         </w:rPr>
         <w:t>Category</w:t>
       </w:r>
+      <w:proofErr w:type="spellEnd"/>
       <w:r>
         <w:rPr>
           <w:rFonts w:ascii="Consolas" w:eastAsia="Times New Roman" w:hAnsi="Consolas" w:cs="Times New Roman"/>
@@ -396,6 +799,7 @@
         </w:rPr>
         <w:t xml:space="preserve">    </w:t>
       </w:r>
+      <w:proofErr w:type="gramStart"/>
       <w:r>
         <w:rPr>
           <w:rFonts w:ascii="Consolas" w:eastAsia="Times New Roman" w:hAnsi="Consolas" w:cs="Times New Roman"/>
@@ -418,8 +822,22 @@
           <w:lang w:eastAsia="pt-BR"/>
           <w14:ligatures w14:val="none"/>
         </w:rPr>
-        <w:t xml:space="preserve">?: </w:t>
-      </w:r>
+        <w:t>?:</w:t>
+      </w:r>
+      <w:proofErr w:type="gramEnd"/>
+      <w:r>
+        <w:rPr>
+          <w:rFonts w:ascii="Consolas" w:eastAsia="Times New Roman" w:hAnsi="Consolas" w:cs="Times New Roman"/>
+          <w:color w:val="D4D4D4"/>
+          <w:kern w:val="0"/>
+          <w:sz w:val="21"/>
+          <w:szCs w:val="21"/>
+          <w:lang w:eastAsia="pt-BR"/>
+          <w14:ligatures w14:val="none"/>
+        </w:rPr>
+        <w:t xml:space="preserve"> </w:t>
+      </w:r>
+      <w:proofErr w:type="spellStart"/>
       <w:r>
         <w:rPr>
           <w:rFonts w:ascii="Consolas" w:eastAsia="Times New Roman" w:hAnsi="Consolas" w:cs="Times New Roman"/>
@@ -432,6 +850,7 @@
         </w:rPr>
         <w:t>string</w:t>
       </w:r>
+      <w:proofErr w:type="spellEnd"/>
       <w:r>
         <w:rPr>
           <w:rFonts w:ascii="Consolas" w:eastAsia="Times New Roman" w:hAnsi="Consolas" w:cs="Times New Roman"/>
@@ -471,6 +890,7 @@
         </w:rPr>
         <w:t xml:space="preserve">    </w:t>
       </w:r>
+      <w:proofErr w:type="spellStart"/>
       <w:r>
         <w:rPr>
           <w:rFonts w:ascii="Consolas" w:eastAsia="Times New Roman" w:hAnsi="Consolas" w:cs="Times New Roman"/>
@@ -483,6 +903,7 @@
         </w:rPr>
         <w:t>name</w:t>
       </w:r>
+      <w:proofErr w:type="spellEnd"/>
       <w:r>
         <w:rPr>
           <w:rFonts w:ascii="Consolas" w:eastAsia="Times New Roman" w:hAnsi="Consolas" w:cs="Times New Roman"/>
@@ -495,6 +916,7 @@
         </w:rPr>
         <w:t xml:space="preserve">: </w:t>
       </w:r>
+      <w:proofErr w:type="spellStart"/>
       <w:r>
         <w:rPr>
           <w:rFonts w:ascii="Consolas" w:eastAsia="Times New Roman" w:hAnsi="Consolas" w:cs="Times New Roman"/>
@@ -507,6 +929,7 @@
         </w:rPr>
         <w:t>string</w:t>
       </w:r>
+      <w:proofErr w:type="spellEnd"/>
       <w:r>
         <w:rPr>
           <w:rFonts w:ascii="Consolas" w:eastAsia="Times New Roman" w:hAnsi="Consolas" w:cs="Times New Roman"/>
@@ -546,6 +969,7 @@
         </w:rPr>
         <w:t xml:space="preserve">    </w:t>
       </w:r>
+      <w:proofErr w:type="spellStart"/>
       <w:r>
         <w:rPr>
           <w:rFonts w:ascii="Consolas" w:eastAsia="Times New Roman" w:hAnsi="Consolas" w:cs="Times New Roman"/>
@@ -558,6 +982,7 @@
         </w:rPr>
         <w:t>description</w:t>
       </w:r>
+      <w:proofErr w:type="spellEnd"/>
       <w:r>
         <w:rPr>
           <w:rFonts w:ascii="Consolas" w:eastAsia="Times New Roman" w:hAnsi="Consolas" w:cs="Times New Roman"/>
@@ -570,6 +995,7 @@
         </w:rPr>
         <w:t xml:space="preserve">: </w:t>
       </w:r>
+      <w:proofErr w:type="spellStart"/>
       <w:r>
         <w:rPr>
           <w:rFonts w:ascii="Consolas" w:eastAsia="Times New Roman" w:hAnsi="Consolas" w:cs="Times New Roman"/>
@@ -582,6 +1008,7 @@
         </w:rPr>
         <w:t>string</w:t>
       </w:r>
+      <w:proofErr w:type="spellEnd"/>
       <w:r>
         <w:rPr>
           <w:rFonts w:ascii="Consolas" w:eastAsia="Times New Roman" w:hAnsi="Consolas" w:cs="Times New Roman"/>
@@ -621,6 +1048,7 @@
         </w:rPr>
         <w:t xml:space="preserve">    </w:t>
       </w:r>
+      <w:proofErr w:type="spellStart"/>
       <w:r>
         <w:rPr>
           <w:rFonts w:ascii="Consolas" w:eastAsia="Times New Roman" w:hAnsi="Consolas" w:cs="Times New Roman"/>
@@ -633,6 +1061,7 @@
         </w:rPr>
         <w:t>created_at</w:t>
       </w:r>
+      <w:proofErr w:type="spellEnd"/>
       <w:r>
         <w:rPr>
           <w:rFonts w:ascii="Consolas" w:eastAsia="Times New Roman" w:hAnsi="Consolas" w:cs="Times New Roman"/>
@@ -711,6 +1140,8 @@
         </w:rPr>
         <w:t xml:space="preserve">    </w:t>
       </w:r>
+      <w:proofErr w:type="spellStart"/>
+      <w:proofErr w:type="gramStart"/>
       <w:r>
         <w:rPr>
           <w:rFonts w:ascii="Consolas" w:eastAsia="Times New Roman" w:hAnsi="Consolas" w:cs="Times New Roman"/>
@@ -723,17 +1154,31 @@
         </w:rPr>
         <w:t>constructor</w:t>
       </w:r>
-      <w:r>
-        <w:rPr>
-          <w:rFonts w:ascii="Consolas" w:eastAsia="Times New Roman" w:hAnsi="Consolas" w:cs="Times New Roman"/>
-          <w:color w:val="D4D4D4"/>
-          <w:kern w:val="0"/>
-          <w:sz w:val="21"/>
-          <w:szCs w:val="21"/>
-          <w:lang w:eastAsia="pt-BR"/>
-          <w14:ligatures w14:val="none"/>
-        </w:rPr>
-        <w:t>() {</w:t>
+      <w:proofErr w:type="spellEnd"/>
+      <w:r>
+        <w:rPr>
+          <w:rFonts w:ascii="Consolas" w:eastAsia="Times New Roman" w:hAnsi="Consolas" w:cs="Times New Roman"/>
+          <w:color w:val="D4D4D4"/>
+          <w:kern w:val="0"/>
+          <w:sz w:val="21"/>
+          <w:szCs w:val="21"/>
+          <w:lang w:eastAsia="pt-BR"/>
+          <w14:ligatures w14:val="none"/>
+        </w:rPr>
+        <w:t>(</w:t>
+      </w:r>
+      <w:proofErr w:type="gramEnd"/>
+      <w:r>
+        <w:rPr>
+          <w:rFonts w:ascii="Consolas" w:eastAsia="Times New Roman" w:hAnsi="Consolas" w:cs="Times New Roman"/>
+          <w:color w:val="D4D4D4"/>
+          <w:kern w:val="0"/>
+          <w:sz w:val="21"/>
+          <w:szCs w:val="21"/>
+          <w:lang w:eastAsia="pt-BR"/>
+          <w14:ligatures w14:val="none"/>
+        </w:rPr>
+        <w:t>) {</w:t>
       </w:r>
     </w:p>
     <w:p>
@@ -762,6 +1207,7 @@
         </w:rPr>
         <w:t xml:space="preserve">        </w:t>
       </w:r>
+      <w:proofErr w:type="spellStart"/>
       <w:r>
         <w:rPr>
           <w:rFonts w:ascii="Consolas" w:eastAsia="Times New Roman" w:hAnsi="Consolas" w:cs="Times New Roman"/>
@@ -774,6 +1220,8 @@
         </w:rPr>
         <w:t>if</w:t>
       </w:r>
+      <w:proofErr w:type="spellEnd"/>
+      <w:proofErr w:type="gramStart"/>
       <w:r>
         <w:rPr>
           <w:rFonts w:ascii="Consolas" w:eastAsia="Times New Roman" w:hAnsi="Consolas" w:cs="Times New Roman"/>
@@ -822,6 +1270,7 @@
         </w:rPr>
         <w:t>id</w:t>
       </w:r>
+      <w:proofErr w:type="gramEnd"/>
       <w:r>
         <w:rPr>
           <w:rFonts w:ascii="Consolas" w:eastAsia="Times New Roman" w:hAnsi="Consolas" w:cs="Times New Roman"/>
@@ -1029,6 +1478,7 @@
           <w14:ligatures w14:val="none"/>
         </w:rPr>
       </w:pPr>
+      <w:proofErr w:type="spellStart"/>
       <w:r>
         <w:rPr>
           <w:rFonts w:ascii="Consolas" w:eastAsia="Times New Roman" w:hAnsi="Consolas" w:cs="Times New Roman"/>
@@ -1041,6 +1491,7 @@
         </w:rPr>
         <w:t>export</w:t>
       </w:r>
+      <w:proofErr w:type="spellEnd"/>
       <w:r>
         <w:rPr>
           <w:rFonts w:ascii="Consolas" w:eastAsia="Times New Roman" w:hAnsi="Consolas" w:cs="Times New Roman"/>
@@ -1077,6 +1528,7 @@
         </w:rPr>
         <w:t xml:space="preserve"> </w:t>
       </w:r>
+      <w:proofErr w:type="spellStart"/>
       <w:r>
         <w:rPr>
           <w:rFonts w:ascii="Consolas" w:eastAsia="Times New Roman" w:hAnsi="Consolas" w:cs="Times New Roman"/>
@@ -1089,14 +1541,327 @@
         </w:rPr>
         <w:t>Category</w:t>
       </w:r>
+      <w:proofErr w:type="spellEnd"/>
     </w:p>
     <w:p>
       <w:pPr>
         <w:jc w:val="both"/>
       </w:pPr>
-      <w:r>
-        <w:t>constructor(){} -&gt; Adiciona método à tipagem a ser exportada como model</w:t>
-      </w:r>
+      <w:proofErr w:type="spellStart"/>
+      <w:proofErr w:type="gramStart"/>
+      <w:r>
+        <w:t>constructor</w:t>
+      </w:r>
+      <w:proofErr w:type="spellEnd"/>
+      <w:r>
+        <w:t>(</w:t>
+      </w:r>
+      <w:proofErr w:type="gramEnd"/>
+      <w:r>
+        <w:t>){} -&gt; Adiciona método à tipagem a ser exportada como model</w:t>
+      </w:r>
+    </w:p>
+    <w:p>
+      <w:pPr>
+        <w:shd w:val="clear" w:color="auto" w:fill="1E1E1E"/>
+        <w:spacing w:after="0" w:line="285" w:lineRule="atLeast"/>
+        <w:rPr>
+          <w:rFonts w:ascii="Consolas" w:eastAsia="Times New Roman" w:hAnsi="Consolas" w:cs="Times New Roman"/>
+          <w:color w:val="D4D4D4"/>
+          <w:kern w:val="0"/>
+          <w:sz w:val="21"/>
+          <w:szCs w:val="21"/>
+          <w:lang w:eastAsia="pt-BR"/>
+          <w14:ligatures w14:val="none"/>
+        </w:rPr>
+      </w:pPr>
+      <w:proofErr w:type="spellStart"/>
+      <w:r>
+        <w:rPr>
+          <w:rFonts w:ascii="Consolas" w:eastAsia="Times New Roman" w:hAnsi="Consolas" w:cs="Times New Roman"/>
+          <w:color w:val="569CD6"/>
+          <w:kern w:val="0"/>
+          <w:sz w:val="21"/>
+          <w:szCs w:val="21"/>
+          <w:lang w:eastAsia="pt-BR"/>
+          <w14:ligatures w14:val="none"/>
+        </w:rPr>
+        <w:t>const</w:t>
+      </w:r>
+      <w:proofErr w:type="spellEnd"/>
+      <w:r>
+        <w:rPr>
+          <w:rFonts w:ascii="Consolas" w:eastAsia="Times New Roman" w:hAnsi="Consolas" w:cs="Times New Roman"/>
+          <w:color w:val="D4D4D4"/>
+          <w:kern w:val="0"/>
+          <w:sz w:val="21"/>
+          <w:szCs w:val="21"/>
+          <w:lang w:eastAsia="pt-BR"/>
+          <w14:ligatures w14:val="none"/>
+        </w:rPr>
+        <w:t xml:space="preserve"> </w:t>
+      </w:r>
+      <w:proofErr w:type="spellStart"/>
+      <w:r>
+        <w:rPr>
+          <w:rFonts w:ascii="Consolas" w:eastAsia="Times New Roman" w:hAnsi="Consolas" w:cs="Times New Roman"/>
+          <w:color w:val="4FC1FF"/>
+          <w:kern w:val="0"/>
+          <w:sz w:val="21"/>
+          <w:szCs w:val="21"/>
+          <w:lang w:eastAsia="pt-BR"/>
+          <w14:ligatures w14:val="none"/>
+        </w:rPr>
+        <w:t>category</w:t>
+      </w:r>
+      <w:proofErr w:type="spellEnd"/>
+      <w:r>
+        <w:rPr>
+          <w:rFonts w:ascii="Consolas" w:eastAsia="Times New Roman" w:hAnsi="Consolas" w:cs="Times New Roman"/>
+          <w:color w:val="D4D4D4"/>
+          <w:kern w:val="0"/>
+          <w:sz w:val="21"/>
+          <w:szCs w:val="21"/>
+          <w:lang w:eastAsia="pt-BR"/>
+          <w14:ligatures w14:val="none"/>
+        </w:rPr>
+        <w:t xml:space="preserve"> = </w:t>
+      </w:r>
+      <w:r>
+        <w:rPr>
+          <w:rFonts w:ascii="Consolas" w:eastAsia="Times New Roman" w:hAnsi="Consolas" w:cs="Times New Roman"/>
+          <w:color w:val="569CD6"/>
+          <w:kern w:val="0"/>
+          <w:sz w:val="21"/>
+          <w:szCs w:val="21"/>
+          <w:lang w:eastAsia="pt-BR"/>
+          <w14:ligatures w14:val="none"/>
+        </w:rPr>
+        <w:t>new</w:t>
+      </w:r>
+      <w:r>
+        <w:rPr>
+          <w:rFonts w:ascii="Consolas" w:eastAsia="Times New Roman" w:hAnsi="Consolas" w:cs="Times New Roman"/>
+          <w:color w:val="D4D4D4"/>
+          <w:kern w:val="0"/>
+          <w:sz w:val="21"/>
+          <w:szCs w:val="21"/>
+          <w:lang w:eastAsia="pt-BR"/>
+          <w14:ligatures w14:val="none"/>
+        </w:rPr>
+        <w:t xml:space="preserve"> </w:t>
+      </w:r>
+      <w:proofErr w:type="spellStart"/>
+      <w:proofErr w:type="gramStart"/>
+      <w:r>
+        <w:rPr>
+          <w:rFonts w:ascii="Consolas" w:eastAsia="Times New Roman" w:hAnsi="Consolas" w:cs="Times New Roman"/>
+          <w:color w:val="4EC9B0"/>
+          <w:kern w:val="0"/>
+          <w:sz w:val="21"/>
+          <w:szCs w:val="21"/>
+          <w:lang w:eastAsia="pt-BR"/>
+          <w14:ligatures w14:val="none"/>
+        </w:rPr>
+        <w:t>Category</w:t>
+      </w:r>
+      <w:proofErr w:type="spellEnd"/>
+      <w:r>
+        <w:rPr>
+          <w:rFonts w:ascii="Consolas" w:eastAsia="Times New Roman" w:hAnsi="Consolas" w:cs="Times New Roman"/>
+          <w:color w:val="D4D4D4"/>
+          <w:kern w:val="0"/>
+          <w:sz w:val="21"/>
+          <w:szCs w:val="21"/>
+          <w:lang w:eastAsia="pt-BR"/>
+          <w14:ligatures w14:val="none"/>
+        </w:rPr>
+        <w:t>(</w:t>
+      </w:r>
+      <w:proofErr w:type="gramEnd"/>
+      <w:r>
+        <w:rPr>
+          <w:rFonts w:ascii="Consolas" w:eastAsia="Times New Roman" w:hAnsi="Consolas" w:cs="Times New Roman"/>
+          <w:color w:val="D4D4D4"/>
+          <w:kern w:val="0"/>
+          <w:sz w:val="21"/>
+          <w:szCs w:val="21"/>
+          <w:lang w:eastAsia="pt-BR"/>
+          <w14:ligatures w14:val="none"/>
+        </w:rPr>
+        <w:t xml:space="preserve">); </w:t>
+      </w:r>
+    </w:p>
+    <w:p>
+      <w:pPr>
+        <w:jc w:val="both"/>
+      </w:pPr>
+    </w:p>
+    <w:p>
+      <w:pPr>
+        <w:jc w:val="both"/>
+      </w:pPr>
+    </w:p>
+    <w:p>
+      <w:pPr>
+        <w:jc w:val="both"/>
+      </w:pPr>
+      <w:r>
+        <w:t>UTILIZAÇÃO DE REPOSITÓRIOS</w:t>
+      </w:r>
+    </w:p>
+    <w:p>
+      <w:pPr>
+        <w:numPr>
+          <w:ilvl w:val="0"/>
+          <w:numId w:val="1"/>
+        </w:numPr>
+        <w:pBdr>
+          <w:top w:val="single" w:sz="2" w:space="0" w:color="D9D9E3"/>
+          <w:left w:val="single" w:sz="2" w:space="5" w:color="D9D9E3"/>
+          <w:bottom w:val="single" w:sz="2" w:space="0" w:color="D9D9E3"/>
+          <w:right w:val="single" w:sz="2" w:space="0" w:color="D9D9E3"/>
+        </w:pBdr>
+        <w:shd w:val="clear" w:color="auto" w:fill="444654"/>
+        <w:spacing w:after="0" w:line="240" w:lineRule="auto"/>
+        <w:rPr>
+          <w:rFonts w:ascii="Segoe UI" w:eastAsia="Times New Roman" w:hAnsi="Segoe UI" w:cs="Segoe UI"/>
+          <w:color w:val="D1D5DB"/>
+          <w:kern w:val="0"/>
+          <w:sz w:val="24"/>
+          <w:szCs w:val="24"/>
+          <w:lang w:eastAsia="pt-BR"/>
+          <w14:ligatures w14:val="none"/>
+        </w:rPr>
+      </w:pPr>
+      <w:r>
+        <w:rPr>
+          <w:rFonts w:ascii="Segoe UI" w:eastAsia="Times New Roman" w:hAnsi="Segoe UI" w:cs="Segoe UI"/>
+          <w:color w:val="D1D5DB"/>
+          <w:kern w:val="0"/>
+          <w:sz w:val="24"/>
+          <w:szCs w:val="24"/>
+          <w:lang w:eastAsia="pt-BR"/>
+          <w14:ligatures w14:val="none"/>
+        </w:rPr>
+        <w:t>Na rota, são recebidos os parâmetros e dados da requisição HTTP.</w:t>
+      </w:r>
+    </w:p>
+    <w:p>
+      <w:pPr>
+        <w:numPr>
+          <w:ilvl w:val="0"/>
+          <w:numId w:val="1"/>
+        </w:numPr>
+        <w:pBdr>
+          <w:top w:val="single" w:sz="2" w:space="0" w:color="D9D9E3"/>
+          <w:left w:val="single" w:sz="2" w:space="5" w:color="D9D9E3"/>
+          <w:bottom w:val="single" w:sz="2" w:space="0" w:color="D9D9E3"/>
+          <w:right w:val="single" w:sz="2" w:space="0" w:color="D9D9E3"/>
+        </w:pBdr>
+        <w:shd w:val="clear" w:color="auto" w:fill="444654"/>
+        <w:spacing w:after="0" w:line="240" w:lineRule="auto"/>
+        <w:rPr>
+          <w:rFonts w:ascii="Segoe UI" w:eastAsia="Times New Roman" w:hAnsi="Segoe UI" w:cs="Segoe UI"/>
+          <w:color w:val="D1D5DB"/>
+          <w:kern w:val="0"/>
+          <w:sz w:val="24"/>
+          <w:szCs w:val="24"/>
+          <w:lang w:eastAsia="pt-BR"/>
+          <w14:ligatures w14:val="none"/>
+        </w:rPr>
+      </w:pPr>
+      <w:r>
+        <w:rPr>
+          <w:rFonts w:ascii="Segoe UI" w:eastAsia="Times New Roman" w:hAnsi="Segoe UI" w:cs="Segoe UI"/>
+          <w:color w:val="D1D5DB"/>
+          <w:kern w:val="0"/>
+          <w:sz w:val="24"/>
+          <w:szCs w:val="24"/>
+          <w:lang w:eastAsia="pt-BR"/>
+          <w14:ligatures w14:val="none"/>
+        </w:rPr>
+        <w:t>A rota chama um método do repositório correspondente para realizar a operação desejada, como criar, atualizar, buscar ou excluir dados.</w:t>
+      </w:r>
+    </w:p>
+    <w:p>
+      <w:pPr>
+        <w:numPr>
+          <w:ilvl w:val="0"/>
+          <w:numId w:val="1"/>
+        </w:numPr>
+        <w:pBdr>
+          <w:top w:val="single" w:sz="2" w:space="0" w:color="D9D9E3"/>
+          <w:left w:val="single" w:sz="2" w:space="5" w:color="D9D9E3"/>
+          <w:bottom w:val="single" w:sz="2" w:space="0" w:color="D9D9E3"/>
+          <w:right w:val="single" w:sz="2" w:space="0" w:color="D9D9E3"/>
+        </w:pBdr>
+        <w:shd w:val="clear" w:color="auto" w:fill="444654"/>
+        <w:spacing w:after="0" w:line="240" w:lineRule="auto"/>
+        <w:rPr>
+          <w:rFonts w:ascii="Segoe UI" w:eastAsia="Times New Roman" w:hAnsi="Segoe UI" w:cs="Segoe UI"/>
+          <w:color w:val="D1D5DB"/>
+          <w:kern w:val="0"/>
+          <w:sz w:val="24"/>
+          <w:szCs w:val="24"/>
+          <w:lang w:eastAsia="pt-BR"/>
+          <w14:ligatures w14:val="none"/>
+        </w:rPr>
+      </w:pPr>
+      <w:r>
+        <w:rPr>
+          <w:rFonts w:ascii="Segoe UI" w:eastAsia="Times New Roman" w:hAnsi="Segoe UI" w:cs="Segoe UI"/>
+          <w:color w:val="D1D5DB"/>
+          <w:kern w:val="0"/>
+          <w:sz w:val="24"/>
+          <w:szCs w:val="24"/>
+          <w:lang w:eastAsia="pt-BR"/>
+          <w14:ligatures w14:val="none"/>
+        </w:rPr>
+        <w:t>O repositório manipula os dados usando a lógica específica do acesso aos dados, como executar consultas em um banco de dados, fazer requisições a APIs externas, ou qualquer outra ação necessária.</w:t>
+      </w:r>
+    </w:p>
+    <w:p>
+      <w:pPr>
+        <w:numPr>
+          <w:ilvl w:val="0"/>
+          <w:numId w:val="1"/>
+        </w:numPr>
+        <w:pBdr>
+          <w:top w:val="single" w:sz="2" w:space="0" w:color="D9D9E3"/>
+          <w:left w:val="single" w:sz="2" w:space="5" w:color="D9D9E3"/>
+          <w:bottom w:val="single" w:sz="2" w:space="0" w:color="D9D9E3"/>
+          <w:right w:val="single" w:sz="2" w:space="0" w:color="D9D9E3"/>
+        </w:pBdr>
+        <w:shd w:val="clear" w:color="auto" w:fill="444654"/>
+        <w:spacing w:after="0" w:line="240" w:lineRule="auto"/>
+        <w:rPr>
+          <w:rFonts w:ascii="Segoe UI" w:eastAsia="Times New Roman" w:hAnsi="Segoe UI" w:cs="Segoe UI"/>
+          <w:color w:val="D1D5DB"/>
+          <w:kern w:val="0"/>
+          <w:sz w:val="24"/>
+          <w:szCs w:val="24"/>
+          <w:lang w:eastAsia="pt-BR"/>
+          <w14:ligatures w14:val="none"/>
+        </w:rPr>
+      </w:pPr>
+      <w:r>
+        <w:rPr>
+          <w:rFonts w:ascii="Segoe UI" w:eastAsia="Times New Roman" w:hAnsi="Segoe UI" w:cs="Segoe UI"/>
+          <w:color w:val="D1D5DB"/>
+          <w:kern w:val="0"/>
+          <w:sz w:val="24"/>
+          <w:szCs w:val="24"/>
+          <w:lang w:eastAsia="pt-BR"/>
+          <w14:ligatures w14:val="none"/>
+        </w:rPr>
+        <w:t>O repositório retorna o resultado da operação para a rota, que pode então enviar uma resposta apropriada ao cliente.</w:t>
+      </w:r>
+    </w:p>
+    <w:p>
+      <w:pPr>
+        <w:jc w:val="both"/>
+      </w:pPr>
     </w:p>
     <w:sectPr>
       <w:pgSz w:w="11906" w:h="16838"/>
@@ -1106,6 +1871,127 @@
     </w:sectPr>
   </w:body>
 </w:document>
+</file>
+
+<file path=word/numbering.xml><?xml version="1.0" encoding="utf-8"?>
+<w:numbering xmlns:wpc="http://schemas.microsoft.com/office/word/2010/wordprocessingCanvas" xmlns:cx="http://schemas.microsoft.com/office/drawing/2014/chartex" xmlns:cx1="http://schemas.microsoft.com/office/drawing/2015/9/8/chartex" xmlns:cx2="http://schemas.microsoft.com/office/drawing/2015/10/21/chartex" xmlns:cx3="http://schemas.microsoft.com/office/drawing/2016/5/9/chartex" xmlns:cx4="http://schemas.microsoft.com/office/drawing/2016/5/10/chartex" xmlns:cx5="http://schemas.microsoft.com/office/drawing/2016/5/11/chartex" xmlns:cx6="http://schemas.microsoft.com/office/drawing/2016/5/12/chartex" xmlns:cx7="http://schemas.microsoft.com/office/drawing/2016/5/13/chartex" xmlns:cx8="http://schemas.microsoft.com/office/drawing/2016/5/14/chartex" xmlns:mc="http://schemas.openxmlformats.org/markup-compatibility/2006" xmlns:aink="http://schemas.microsoft.com/office/drawing/2016/ink" xmlns:am3d="http://schemas.microsoft.com/office/drawing/2017/model3d" xmlns:o="urn:schemas-microsoft-com:office:office" xmlns:oel="http://schemas.microsoft.com/office/2019/extlst" xmlns:r="http://schemas.openxmlformats.org/officeDocument/2006/relationships" xmlns:m="http://schemas.openxmlformats.org/officeDocument/2006/math" xmlns:v="urn:schemas-microsoft-com:vml" xmlns:wp14="http://schemas.microsoft.com/office/word/2010/wordprocessingDrawing" xmlns:wp="http://schemas.openxmlformats.org/drawingml/2006/wordprocessingDrawing" xmlns:w10="urn:schemas-microsoft-com:office:word" xmlns:w="http://schemas.openxmlformats.org/wordprocessingml/2006/main" xmlns:w14="http://schemas.microsoft.com/office/word/2010/wordml" xmlns:w15="http://schemas.microsoft.com/office/word/2012/wordml" xmlns:w16cex="http://schemas.microsoft.com/office/word/2018/wordml/cex" xmlns:w16cid="http://schemas.microsoft.com/office/word/2016/wordml/cid" xmlns:w16="http://schemas.microsoft.com/office/word/2018/wordml" xmlns:w16du="http://schemas.microsoft.com/office/word/2023/wordml/word16du" xmlns:w16sdtdh="http://schemas.microsoft.com/office/word/2020/wordml/sdtdatahash" xmlns:w16se="http://schemas.microsoft.com/office/word/2015/wordml/symex" xmlns:wpg="http://schemas.microsoft.com/office/word/2010/wordprocessingGroup" xmlns:wpi="http://schemas.microsoft.com/office/word/2010/wordprocessingInk" xmlns:wne="http://schemas.microsoft.com/office/word/2006/wordml" xmlns:wps="http://schemas.microsoft.com/office/word/2010/wordprocessingShape" mc:Ignorable="w14 w15 w16se w16cid w16 w16cex w16sdtdh wp14">
+  <w:abstractNum w:abstractNumId="0" w15:restartNumberingAfterBreak="0">
+    <w:nsid w:val="27BB5BFE"/>
+    <w:multiLevelType w:val="multilevel"/>
+    <w:tmpl w:val="CE681BDA"/>
+    <w:lvl w:ilvl="0">
+      <w:start w:val="1"/>
+      <w:numFmt w:val="decimal"/>
+      <w:lvlText w:val="%1."/>
+      <w:lvlJc w:val="left"/>
+      <w:pPr>
+        <w:tabs>
+          <w:tab w:val="num" w:pos="720"/>
+        </w:tabs>
+        <w:ind w:left="720" w:hanging="360"/>
+      </w:pPr>
+    </w:lvl>
+    <w:lvl w:ilvl="1" w:tentative="1">
+      <w:start w:val="1"/>
+      <w:numFmt w:val="decimal"/>
+      <w:lvlText w:val="%2."/>
+      <w:lvlJc w:val="left"/>
+      <w:pPr>
+        <w:tabs>
+          <w:tab w:val="num" w:pos="1440"/>
+        </w:tabs>
+        <w:ind w:left="1440" w:hanging="360"/>
+      </w:pPr>
+    </w:lvl>
+    <w:lvl w:ilvl="2" w:tentative="1">
+      <w:start w:val="1"/>
+      <w:numFmt w:val="decimal"/>
+      <w:lvlText w:val="%3."/>
+      <w:lvlJc w:val="left"/>
+      <w:pPr>
+        <w:tabs>
+          <w:tab w:val="num" w:pos="2160"/>
+        </w:tabs>
+        <w:ind w:left="2160" w:hanging="360"/>
+      </w:pPr>
+    </w:lvl>
+    <w:lvl w:ilvl="3" w:tentative="1">
+      <w:start w:val="1"/>
+      <w:numFmt w:val="decimal"/>
+      <w:lvlText w:val="%4."/>
+      <w:lvlJc w:val="left"/>
+      <w:pPr>
+        <w:tabs>
+          <w:tab w:val="num" w:pos="2880"/>
+        </w:tabs>
+        <w:ind w:left="2880" w:hanging="360"/>
+      </w:pPr>
+    </w:lvl>
+    <w:lvl w:ilvl="4" w:tentative="1">
+      <w:start w:val="1"/>
+      <w:numFmt w:val="decimal"/>
+      <w:lvlText w:val="%5."/>
+      <w:lvlJc w:val="left"/>
+      <w:pPr>
+        <w:tabs>
+          <w:tab w:val="num" w:pos="3600"/>
+        </w:tabs>
+        <w:ind w:left="3600" w:hanging="360"/>
+      </w:pPr>
+    </w:lvl>
+    <w:lvl w:ilvl="5" w:tentative="1">
+      <w:start w:val="1"/>
+      <w:numFmt w:val="decimal"/>
+      <w:lvlText w:val="%6."/>
+      <w:lvlJc w:val="left"/>
+      <w:pPr>
+        <w:tabs>
+          <w:tab w:val="num" w:pos="4320"/>
+        </w:tabs>
+        <w:ind w:left="4320" w:hanging="360"/>
+      </w:pPr>
+    </w:lvl>
+    <w:lvl w:ilvl="6" w:tentative="1">
+      <w:start w:val="1"/>
+      <w:numFmt w:val="decimal"/>
+      <w:lvlText w:val="%7."/>
+      <w:lvlJc w:val="left"/>
+      <w:pPr>
+        <w:tabs>
+          <w:tab w:val="num" w:pos="5040"/>
+        </w:tabs>
+        <w:ind w:left="5040" w:hanging="360"/>
+      </w:pPr>
+    </w:lvl>
+    <w:lvl w:ilvl="7" w:tentative="1">
+      <w:start w:val="1"/>
+      <w:numFmt w:val="decimal"/>
+      <w:lvlText w:val="%8."/>
+      <w:lvlJc w:val="left"/>
+      <w:pPr>
+        <w:tabs>
+          <w:tab w:val="num" w:pos="5760"/>
+        </w:tabs>
+        <w:ind w:left="5760" w:hanging="360"/>
+      </w:pPr>
+    </w:lvl>
+    <w:lvl w:ilvl="8" w:tentative="1">
+      <w:start w:val="1"/>
+      <w:numFmt w:val="decimal"/>
+      <w:lvlText w:val="%9."/>
+      <w:lvlJc w:val="left"/>
+      <w:pPr>
+        <w:tabs>
+          <w:tab w:val="num" w:pos="6480"/>
+        </w:tabs>
+        <w:ind w:left="6480" w:hanging="360"/>
+      </w:pPr>
+    </w:lvl>
+  </w:abstractNum>
+  <w:num w:numId="1" w16cid:durableId="1735666835">
+    <w:abstractNumId w:val="0"/>
+  </w:num>
+</w:numbering>
 </file>
 
 <file path=word/styles.xml><?xml version="1.0" encoding="utf-8"?>

</xml_diff>